<commit_message>
2 figures, an R file, and updated documentation
</commit_message>
<xml_diff>
--- a/VisualDX capstone project 11.docx
+++ b/VisualDX capstone project 11.docx
@@ -1,6 +1,6 @@
 
 <file path=word/document.xml><?xml version="1.0" encoding="utf-8"?>
-<w:document xmlns:wpc="http://schemas.microsoft.com/office/word/2010/wordprocessingCanvas" xmlns:mo="http://schemas.microsoft.com/office/mac/office/2008/main" xmlns:mc="http://schemas.openxmlformats.org/markup-compatibility/2006" xmlns:mv="urn:schemas-microsoft-com:mac:vml" xmlns:o="urn:schemas-microsoft-com:office:office" xmlns:r="http://schemas.openxmlformats.org/officeDocument/2006/relationships" xmlns:m="http://schemas.openxmlformats.org/officeDocument/2006/math" xmlns:v="urn:schemas-microsoft-com:vml" xmlns:wp14="http://schemas.microsoft.com/office/word/2010/wordprocessingDrawing" xmlns:wp="http://schemas.openxmlformats.org/drawingml/2006/wordprocessingDrawing" xmlns:w10="urn:schemas-microsoft-com:office:word" xmlns:w="http://schemas.openxmlformats.org/wordprocessingml/2006/main" xmlns:w14="http://schemas.microsoft.com/office/word/2010/wordml" xmlns:wpg="http://schemas.microsoft.com/office/word/2010/wordprocessingGroup" xmlns:wpi="http://schemas.microsoft.com/office/word/2010/wordprocessingInk" xmlns:wne="http://schemas.microsoft.com/office/word/2006/wordml" xmlns:wps="http://schemas.microsoft.com/office/word/2010/wordprocessingShape" mc:Ignorable="w14 wp14">
+<w:document xmlns:wpc="http://schemas.microsoft.com/office/word/2010/wordprocessingCanvas" xmlns:mo="http://schemas.microsoft.com/office/mac/office/2008/main" xmlns:mc="http://schemas.openxmlformats.org/markup-compatibility/2006" xmlns:mv="urn:schemas-microsoft-com:mac:vml" xmlns:o="urn:schemas-microsoft-com:office:office" xmlns:r="http://schemas.openxmlformats.org/officeDocument/2006/relationships" xmlns:m="http://schemas.openxmlformats.org/officeDocument/2006/math" xmlns:v="urn:schemas-microsoft-com:vml" xmlns:wp14="http://schemas.microsoft.com/office/word/2010/wordprocessingDrawing" xmlns:wp="http://schemas.openxmlformats.org/drawingml/2006/wordprocessingDrawing" xmlns:w10="urn:schemas-microsoft-com:office:word" xmlns:w="http://schemas.openxmlformats.org/wordprocessingml/2006/main" xmlns:w14="http://schemas.microsoft.com/office/word/2010/wordml" xmlns:w15="http://schemas.microsoft.com/office/word/2012/wordml" xmlns:wpg="http://schemas.microsoft.com/office/word/2010/wordprocessingGroup" xmlns:wpi="http://schemas.microsoft.com/office/word/2010/wordprocessingInk" xmlns:wne="http://schemas.microsoft.com/office/word/2006/wordml" xmlns:wps="http://schemas.microsoft.com/office/word/2010/wordprocessingShape" mc:Ignorable="w14 w15 wp14">
   <w:body>
     <w:p>
       <w:pPr>
@@ -81,15 +81,7 @@
         <w:t xml:space="preserve">Made large CSV file combining all of these </w:t>
       </w:r>
       <w:r>
-        <w:t xml:space="preserve">with </w:t>
-      </w:r>
-      <w:proofErr w:type="spellStart"/>
-      <w:r>
-        <w:t>unix</w:t>
-      </w:r>
-      <w:proofErr w:type="spellEnd"/>
-      <w:r>
-        <w:t xml:space="preserve"> cat </w:t>
+        <w:t xml:space="preserve">with unix cat </w:t>
       </w:r>
       <w:r>
         <w:t xml:space="preserve">command </w:t>
@@ -130,7 +122,7 @@
                     </pic:cNvPicPr>
                   </pic:nvPicPr>
                   <pic:blipFill>
-                    <a:blip r:embed="rId6">
+                    <a:blip r:embed="rId5">
                       <a:extLst>
                         <a:ext uri="{28A0092B-C50C-407E-A947-70E740481C1C}">
                           <a14:useLocalDpi xmlns:a14="http://schemas.microsoft.com/office/drawing/2010/main" val="0"/>
@@ -175,14 +167,12 @@
           <w:u w:val="single"/>
         </w:rPr>
       </w:pPr>
-      <w:proofErr w:type="gramStart"/>
       <w:r>
         <w:rPr>
           <w:u w:val="single"/>
         </w:rPr>
         <w:t xml:space="preserve">11/13 Documentation </w:t>
       </w:r>
-      <w:proofErr w:type="gramEnd"/>
     </w:p>
     <w:p/>
     <w:p>
@@ -287,6 +277,97 @@
       </w:r>
       <w:r>
         <w:t xml:space="preserve">into character data so that factors can be replaced easily (i.e. replace “NULLS” with 0’s, otherwise 1’s). </w:t>
+      </w:r>
+    </w:p>
+    <w:p/>
+    <w:p>
+      <w:r>
+        <w:t>Jean:</w:t>
+      </w:r>
+    </w:p>
+    <w:p>
+      <w:pPr>
+        <w:pStyle w:val="ListParagraph"/>
+        <w:numPr>
+          <w:ilvl w:val="0"/>
+          <w:numId w:val="8"/>
+        </w:numPr>
+      </w:pPr>
+      <w:r>
+        <w:t>queried the join between the ClientSession table and Contract tables to find the contractTypeId (1-8). The contractTypeId equal to 1 and 2 were large, so I limited them to 20%. The other values were not an issue.</w:t>
+      </w:r>
+    </w:p>
+    <w:p>
+      <w:pPr>
+        <w:pStyle w:val="ListParagraph"/>
+        <w:numPr>
+          <w:ilvl w:val="1"/>
+          <w:numId w:val="8"/>
+        </w:numPr>
+      </w:pPr>
+      <w:r>
+        <w:t>haven’t done anything with this data yet</w:t>
+      </w:r>
+    </w:p>
+    <w:p>
+      <w:pPr>
+        <w:pStyle w:val="ListParagraph"/>
+        <w:numPr>
+          <w:ilvl w:val="0"/>
+          <w:numId w:val="8"/>
+        </w:numPr>
+      </w:pPr>
+      <w:r>
+        <w:t>queried the entire ClientSession table. This table has about 5 million rows.</w:t>
+      </w:r>
+    </w:p>
+    <w:p>
+      <w:pPr>
+        <w:pStyle w:val="ListParagraph"/>
+        <w:numPr>
+          <w:ilvl w:val="1"/>
+          <w:numId w:val="8"/>
+        </w:numPr>
+      </w:pPr>
+      <w:r>
+        <w:t>in R, columns we removed columns that weren’t necessary. We now have columns for productId, agent, sessionStart, sessionEnd, currentLicenseCount, imageCount, diagnosisCount</w:t>
+      </w:r>
+    </w:p>
+    <w:p>
+      <w:pPr>
+        <w:pStyle w:val="ListParagraph"/>
+        <w:numPr>
+          <w:ilvl w:val="1"/>
+          <w:numId w:val="8"/>
+        </w:numPr>
+      </w:pPr>
+      <w:r>
+        <w:t>separated data based on mobile users and PC users using a string comparison</w:t>
+      </w:r>
+    </w:p>
+    <w:p>
+      <w:pPr>
+        <w:pStyle w:val="ListParagraph"/>
+        <w:numPr>
+          <w:ilvl w:val="1"/>
+          <w:numId w:val="8"/>
+        </w:numPr>
+      </w:pPr>
+      <w:r>
+        <w:t>added a “duration” column by subtracting start time from end time</w:t>
+      </w:r>
+    </w:p>
+    <w:p>
+      <w:pPr>
+        <w:pStyle w:val="ListParagraph"/>
+        <w:numPr>
+          <w:ilvl w:val="1"/>
+          <w:numId w:val="8"/>
+        </w:numPr>
+      </w:pPr>
+      <w:r>
+        <w:lastRenderedPageBreak/>
+        <w:t>plotting duration is proving to be difficult due to the extreme variation in session length</w:t>
       </w:r>
     </w:p>
     <w:p/>
@@ -296,14 +377,12 @@
           <w:u w:val="single"/>
         </w:rPr>
       </w:pPr>
-      <w:proofErr w:type="gramStart"/>
       <w:r>
         <w:rPr>
           <w:u w:val="single"/>
         </w:rPr>
         <w:t>11/14 Documentation</w:t>
       </w:r>
-      <w:proofErr w:type="gramEnd"/>
     </w:p>
     <w:p>
       <w:pPr>
@@ -372,14 +451,12 @@
           <w:u w:val="single"/>
         </w:rPr>
       </w:pPr>
-      <w:proofErr w:type="gramStart"/>
       <w:r>
         <w:rPr>
           <w:u w:val="single"/>
         </w:rPr>
         <w:t>11/17 Documentation</w:t>
       </w:r>
-      <w:proofErr w:type="gramEnd"/>
     </w:p>
     <w:p>
       <w:pPr>
@@ -402,7 +479,6 @@
         </w:numPr>
       </w:pPr>
       <w:r>
-        <w:lastRenderedPageBreak/>
         <w:t xml:space="preserve">Converted character data from inquiry table to date format so that I can create a new column for duration </w:t>
       </w:r>
       <w:r>
@@ -418,15 +494,7 @@
         </w:numPr>
       </w:pPr>
       <w:r>
-        <w:t xml:space="preserve">Replace null </w:t>
-      </w:r>
-      <w:proofErr w:type="spellStart"/>
-      <w:r>
-        <w:t>controlIds</w:t>
-      </w:r>
-      <w:proofErr w:type="spellEnd"/>
-      <w:r>
-        <w:t xml:space="preserve"> in events table with 0’s </w:t>
+        <w:t xml:space="preserve">Replace null controlIds in events table with 0’s </w:t>
       </w:r>
       <w:r>
         <w:sym w:font="Wingdings" w:char="F0E0"/>
@@ -456,15 +524,7 @@
         </w:numPr>
       </w:pPr>
       <w:r>
-        <w:t xml:space="preserve">Plot </w:t>
-      </w:r>
-      <w:proofErr w:type="spellStart"/>
-      <w:r>
-        <w:t>imageID</w:t>
-      </w:r>
-      <w:proofErr w:type="spellEnd"/>
-      <w:r>
-        <w:t xml:space="preserve"> vs. diagnosis ID and find it not very useful </w:t>
+        <w:t xml:space="preserve">Plot imageID vs. diagnosis ID and find it not very useful </w:t>
       </w:r>
     </w:p>
     <w:p>
@@ -489,6 +549,100 @@
       </w:pPr>
       <w:r>
         <w:t xml:space="preserve">2-ways tables of active view ID and image ID, made proportion tables to see how to predict these. </w:t>
+      </w:r>
+    </w:p>
+    <w:p/>
+    <w:p>
+      <w:r>
+        <w:rPr>
+          <w:u w:val="single"/>
+        </w:rPr>
+        <w:t>11/19/16</w:t>
+      </w:r>
+    </w:p>
+    <w:p>
+      <w:r>
+        <w:t>Jean:</w:t>
+      </w:r>
+    </w:p>
+    <w:p>
+      <w:pPr>
+        <w:pStyle w:val="ListParagraph"/>
+        <w:numPr>
+          <w:ilvl w:val="0"/>
+          <w:numId w:val="7"/>
+        </w:numPr>
+      </w:pPr>
+      <w:r>
+        <w:t xml:space="preserve">loaded </w:t>
+      </w:r>
+      <w:r>
+        <w:t xml:space="preserve">8 csv files into new R </w:t>
+      </w:r>
+      <w:r>
+        <w:t>project</w:t>
+      </w:r>
+      <w:r>
+        <w:t xml:space="preserve"> (one for each contractTypeId 1-8)</w:t>
+      </w:r>
+    </w:p>
+    <w:p/>
+    <w:p>
+      <w:r>
+        <w:rPr>
+          <w:u w:val="single"/>
+        </w:rPr>
+        <w:t>11/20/16</w:t>
+      </w:r>
+    </w:p>
+    <w:p>
+      <w:r>
+        <w:t>Jean:</w:t>
+      </w:r>
+    </w:p>
+    <w:p>
+      <w:pPr>
+        <w:pStyle w:val="ListParagraph"/>
+        <w:numPr>
+          <w:ilvl w:val="0"/>
+          <w:numId w:val="7"/>
+        </w:numPr>
+      </w:pPr>
+      <w:r>
+        <w:t xml:space="preserve">created a </w:t>
+      </w:r>
+      <w:r>
+        <w:t xml:space="preserve">barplot of the number of </w:t>
+      </w:r>
+      <w:r>
+        <w:t>rows in each contract type</w:t>
+      </w:r>
+    </w:p>
+    <w:p>
+      <w:pPr>
+        <w:pStyle w:val="ListParagraph"/>
+        <w:numPr>
+          <w:ilvl w:val="0"/>
+          <w:numId w:val="7"/>
+        </w:numPr>
+      </w:pPr>
+      <w:r>
+        <w:t>created a histogram of the logarithm of image count</w:t>
+      </w:r>
+      <w:r>
+        <w:t xml:space="preserve"> for contract type 2 (may not be necessary for determining differences between types)</w:t>
+      </w:r>
+    </w:p>
+    <w:p>
+      <w:pPr>
+        <w:pStyle w:val="ListParagraph"/>
+        <w:numPr>
+          <w:ilvl w:val="0"/>
+          <w:numId w:val="7"/>
+        </w:numPr>
+      </w:pPr>
+      <w:r>
+        <w:t>experimented with plotting duration by month, but wasn’t able to incorporate our data effectively</w:t>
       </w:r>
       <w:bookmarkStart w:id="0" w:name="_GoBack"/>
       <w:bookmarkEnd w:id="0"/>
@@ -504,7 +658,7 @@
 </file>
 
 <file path=word/numbering.xml><?xml version="1.0" encoding="utf-8"?>
-<w:numbering xmlns:wpc="http://schemas.microsoft.com/office/word/2010/wordprocessingCanvas" xmlns:mo="http://schemas.microsoft.com/office/mac/office/2008/main" xmlns:mc="http://schemas.openxmlformats.org/markup-compatibility/2006" xmlns:mv="urn:schemas-microsoft-com:mac:vml" xmlns:o="urn:schemas-microsoft-com:office:office" xmlns:r="http://schemas.openxmlformats.org/officeDocument/2006/relationships" xmlns:m="http://schemas.openxmlformats.org/officeDocument/2006/math" xmlns:v="urn:schemas-microsoft-com:vml" xmlns:wp14="http://schemas.microsoft.com/office/word/2010/wordprocessingDrawing" xmlns:wp="http://schemas.openxmlformats.org/drawingml/2006/wordprocessingDrawing" xmlns:w10="urn:schemas-microsoft-com:office:word" xmlns:w="http://schemas.openxmlformats.org/wordprocessingml/2006/main" xmlns:w14="http://schemas.microsoft.com/office/word/2010/wordml" xmlns:wpg="http://schemas.microsoft.com/office/word/2010/wordprocessingGroup" xmlns:wpi="http://schemas.microsoft.com/office/word/2010/wordprocessingInk" xmlns:wne="http://schemas.microsoft.com/office/word/2006/wordml" xmlns:wps="http://schemas.microsoft.com/office/word/2010/wordprocessingShape" mc:Ignorable="w14 wp14">
+<w:numbering xmlns:wpc="http://schemas.microsoft.com/office/word/2010/wordprocessingCanvas" xmlns:mo="http://schemas.microsoft.com/office/mac/office/2008/main" xmlns:mc="http://schemas.openxmlformats.org/markup-compatibility/2006" xmlns:mv="urn:schemas-microsoft-com:mac:vml" xmlns:o="urn:schemas-microsoft-com:office:office" xmlns:r="http://schemas.openxmlformats.org/officeDocument/2006/relationships" xmlns:m="http://schemas.openxmlformats.org/officeDocument/2006/math" xmlns:v="urn:schemas-microsoft-com:vml" xmlns:wp14="http://schemas.microsoft.com/office/word/2010/wordprocessingDrawing" xmlns:wp="http://schemas.openxmlformats.org/drawingml/2006/wordprocessingDrawing" xmlns:w10="urn:schemas-microsoft-com:office:word" xmlns:w="http://schemas.openxmlformats.org/wordprocessingml/2006/main" xmlns:w14="http://schemas.microsoft.com/office/word/2010/wordml" xmlns:w15="http://schemas.microsoft.com/office/word/2012/wordml" xmlns:wpg="http://schemas.microsoft.com/office/word/2010/wordprocessingGroup" xmlns:wpi="http://schemas.microsoft.com/office/word/2010/wordprocessingInk" xmlns:wne="http://schemas.microsoft.com/office/word/2006/wordml" xmlns:wps="http://schemas.microsoft.com/office/word/2010/wordprocessingShape" mc:Ignorable="w14 w15 wp14">
   <w:abstractNum w:abstractNumId="0">
     <w:nsid w:val="21D342A2"/>
     <w:multiLevelType w:val="hybridMultilevel"/>
@@ -958,6 +1112,232 @@
     </w:lvl>
   </w:abstractNum>
   <w:abstractNum w:abstractNumId="4">
+    <w:nsid w:val="39DF724C"/>
+    <w:multiLevelType w:val="hybridMultilevel"/>
+    <w:tmpl w:val="33442DEA"/>
+    <w:lvl w:ilvl="0" w:tplc="04090001">
+      <w:start w:val="1"/>
+      <w:numFmt w:val="bullet"/>
+      <w:lvlText w:val=""/>
+      <w:lvlJc w:val="left"/>
+      <w:pPr>
+        <w:ind w:left="720" w:hanging="360"/>
+      </w:pPr>
+      <w:rPr>
+        <w:rFonts w:ascii="Symbol" w:hAnsi="Symbol" w:hint="default"/>
+      </w:rPr>
+    </w:lvl>
+    <w:lvl w:ilvl="1" w:tplc="04090003">
+      <w:start w:val="1"/>
+      <w:numFmt w:val="bullet"/>
+      <w:lvlText w:val="o"/>
+      <w:lvlJc w:val="left"/>
+      <w:pPr>
+        <w:ind w:left="1440" w:hanging="360"/>
+      </w:pPr>
+      <w:rPr>
+        <w:rFonts w:ascii="Courier New" w:hAnsi="Courier New" w:cs="Courier New" w:hint="default"/>
+      </w:rPr>
+    </w:lvl>
+    <w:lvl w:ilvl="2" w:tplc="04090005" w:tentative="1">
+      <w:start w:val="1"/>
+      <w:numFmt w:val="bullet"/>
+      <w:lvlText w:val=""/>
+      <w:lvlJc w:val="left"/>
+      <w:pPr>
+        <w:ind w:left="2160" w:hanging="360"/>
+      </w:pPr>
+      <w:rPr>
+        <w:rFonts w:ascii="Wingdings" w:hAnsi="Wingdings" w:hint="default"/>
+      </w:rPr>
+    </w:lvl>
+    <w:lvl w:ilvl="3" w:tplc="04090001" w:tentative="1">
+      <w:start w:val="1"/>
+      <w:numFmt w:val="bullet"/>
+      <w:lvlText w:val=""/>
+      <w:lvlJc w:val="left"/>
+      <w:pPr>
+        <w:ind w:left="2880" w:hanging="360"/>
+      </w:pPr>
+      <w:rPr>
+        <w:rFonts w:ascii="Symbol" w:hAnsi="Symbol" w:hint="default"/>
+      </w:rPr>
+    </w:lvl>
+    <w:lvl w:ilvl="4" w:tplc="04090003" w:tentative="1">
+      <w:start w:val="1"/>
+      <w:numFmt w:val="bullet"/>
+      <w:lvlText w:val="o"/>
+      <w:lvlJc w:val="left"/>
+      <w:pPr>
+        <w:ind w:left="3600" w:hanging="360"/>
+      </w:pPr>
+      <w:rPr>
+        <w:rFonts w:ascii="Courier New" w:hAnsi="Courier New" w:cs="Courier New" w:hint="default"/>
+      </w:rPr>
+    </w:lvl>
+    <w:lvl w:ilvl="5" w:tplc="04090005" w:tentative="1">
+      <w:start w:val="1"/>
+      <w:numFmt w:val="bullet"/>
+      <w:lvlText w:val=""/>
+      <w:lvlJc w:val="left"/>
+      <w:pPr>
+        <w:ind w:left="4320" w:hanging="360"/>
+      </w:pPr>
+      <w:rPr>
+        <w:rFonts w:ascii="Wingdings" w:hAnsi="Wingdings" w:hint="default"/>
+      </w:rPr>
+    </w:lvl>
+    <w:lvl w:ilvl="6" w:tplc="04090001" w:tentative="1">
+      <w:start w:val="1"/>
+      <w:numFmt w:val="bullet"/>
+      <w:lvlText w:val=""/>
+      <w:lvlJc w:val="left"/>
+      <w:pPr>
+        <w:ind w:left="5040" w:hanging="360"/>
+      </w:pPr>
+      <w:rPr>
+        <w:rFonts w:ascii="Symbol" w:hAnsi="Symbol" w:hint="default"/>
+      </w:rPr>
+    </w:lvl>
+    <w:lvl w:ilvl="7" w:tplc="04090003" w:tentative="1">
+      <w:start w:val="1"/>
+      <w:numFmt w:val="bullet"/>
+      <w:lvlText w:val="o"/>
+      <w:lvlJc w:val="left"/>
+      <w:pPr>
+        <w:ind w:left="5760" w:hanging="360"/>
+      </w:pPr>
+      <w:rPr>
+        <w:rFonts w:ascii="Courier New" w:hAnsi="Courier New" w:cs="Courier New" w:hint="default"/>
+      </w:rPr>
+    </w:lvl>
+    <w:lvl w:ilvl="8" w:tplc="04090005" w:tentative="1">
+      <w:start w:val="1"/>
+      <w:numFmt w:val="bullet"/>
+      <w:lvlText w:val=""/>
+      <w:lvlJc w:val="left"/>
+      <w:pPr>
+        <w:ind w:left="6480" w:hanging="360"/>
+      </w:pPr>
+      <w:rPr>
+        <w:rFonts w:ascii="Wingdings" w:hAnsi="Wingdings" w:hint="default"/>
+      </w:rPr>
+    </w:lvl>
+  </w:abstractNum>
+  <w:abstractNum w:abstractNumId="5">
+    <w:nsid w:val="3A812EF6"/>
+    <w:multiLevelType w:val="hybridMultilevel"/>
+    <w:tmpl w:val="8B6E725C"/>
+    <w:lvl w:ilvl="0" w:tplc="04090001">
+      <w:start w:val="1"/>
+      <w:numFmt w:val="bullet"/>
+      <w:lvlText w:val=""/>
+      <w:lvlJc w:val="left"/>
+      <w:pPr>
+        <w:ind w:left="720" w:hanging="360"/>
+      </w:pPr>
+      <w:rPr>
+        <w:rFonts w:ascii="Symbol" w:hAnsi="Symbol" w:hint="default"/>
+      </w:rPr>
+    </w:lvl>
+    <w:lvl w:ilvl="1" w:tplc="04090003" w:tentative="1">
+      <w:start w:val="1"/>
+      <w:numFmt w:val="bullet"/>
+      <w:lvlText w:val="o"/>
+      <w:lvlJc w:val="left"/>
+      <w:pPr>
+        <w:ind w:left="1440" w:hanging="360"/>
+      </w:pPr>
+      <w:rPr>
+        <w:rFonts w:ascii="Courier New" w:hAnsi="Courier New" w:cs="Courier New" w:hint="default"/>
+      </w:rPr>
+    </w:lvl>
+    <w:lvl w:ilvl="2" w:tplc="04090005" w:tentative="1">
+      <w:start w:val="1"/>
+      <w:numFmt w:val="bullet"/>
+      <w:lvlText w:val=""/>
+      <w:lvlJc w:val="left"/>
+      <w:pPr>
+        <w:ind w:left="2160" w:hanging="360"/>
+      </w:pPr>
+      <w:rPr>
+        <w:rFonts w:ascii="Wingdings" w:hAnsi="Wingdings" w:hint="default"/>
+      </w:rPr>
+    </w:lvl>
+    <w:lvl w:ilvl="3" w:tplc="04090001" w:tentative="1">
+      <w:start w:val="1"/>
+      <w:numFmt w:val="bullet"/>
+      <w:lvlText w:val=""/>
+      <w:lvlJc w:val="left"/>
+      <w:pPr>
+        <w:ind w:left="2880" w:hanging="360"/>
+      </w:pPr>
+      <w:rPr>
+        <w:rFonts w:ascii="Symbol" w:hAnsi="Symbol" w:hint="default"/>
+      </w:rPr>
+    </w:lvl>
+    <w:lvl w:ilvl="4" w:tplc="04090003" w:tentative="1">
+      <w:start w:val="1"/>
+      <w:numFmt w:val="bullet"/>
+      <w:lvlText w:val="o"/>
+      <w:lvlJc w:val="left"/>
+      <w:pPr>
+        <w:ind w:left="3600" w:hanging="360"/>
+      </w:pPr>
+      <w:rPr>
+        <w:rFonts w:ascii="Courier New" w:hAnsi="Courier New" w:cs="Courier New" w:hint="default"/>
+      </w:rPr>
+    </w:lvl>
+    <w:lvl w:ilvl="5" w:tplc="04090005" w:tentative="1">
+      <w:start w:val="1"/>
+      <w:numFmt w:val="bullet"/>
+      <w:lvlText w:val=""/>
+      <w:lvlJc w:val="left"/>
+      <w:pPr>
+        <w:ind w:left="4320" w:hanging="360"/>
+      </w:pPr>
+      <w:rPr>
+        <w:rFonts w:ascii="Wingdings" w:hAnsi="Wingdings" w:hint="default"/>
+      </w:rPr>
+    </w:lvl>
+    <w:lvl w:ilvl="6" w:tplc="04090001" w:tentative="1">
+      <w:start w:val="1"/>
+      <w:numFmt w:val="bullet"/>
+      <w:lvlText w:val=""/>
+      <w:lvlJc w:val="left"/>
+      <w:pPr>
+        <w:ind w:left="5040" w:hanging="360"/>
+      </w:pPr>
+      <w:rPr>
+        <w:rFonts w:ascii="Symbol" w:hAnsi="Symbol" w:hint="default"/>
+      </w:rPr>
+    </w:lvl>
+    <w:lvl w:ilvl="7" w:tplc="04090003" w:tentative="1">
+      <w:start w:val="1"/>
+      <w:numFmt w:val="bullet"/>
+      <w:lvlText w:val="o"/>
+      <w:lvlJc w:val="left"/>
+      <w:pPr>
+        <w:ind w:left="5760" w:hanging="360"/>
+      </w:pPr>
+      <w:rPr>
+        <w:rFonts w:ascii="Courier New" w:hAnsi="Courier New" w:cs="Courier New" w:hint="default"/>
+      </w:rPr>
+    </w:lvl>
+    <w:lvl w:ilvl="8" w:tplc="04090005" w:tentative="1">
+      <w:start w:val="1"/>
+      <w:numFmt w:val="bullet"/>
+      <w:lvlText w:val=""/>
+      <w:lvlJc w:val="left"/>
+      <w:pPr>
+        <w:ind w:left="6480" w:hanging="360"/>
+      </w:pPr>
+      <w:rPr>
+        <w:rFonts w:ascii="Wingdings" w:hAnsi="Wingdings" w:hint="default"/>
+      </w:rPr>
+    </w:lvl>
+  </w:abstractNum>
+  <w:abstractNum w:abstractNumId="6">
     <w:nsid w:val="3C956C63"/>
     <w:multiLevelType w:val="hybridMultilevel"/>
     <w:tmpl w:val="B2F4D096"/>
@@ -1070,7 +1450,7 @@
       </w:rPr>
     </w:lvl>
   </w:abstractNum>
-  <w:abstractNum w:abstractNumId="5">
+  <w:abstractNum w:abstractNumId="7">
     <w:nsid w:val="63B850DE"/>
     <w:multiLevelType w:val="hybridMultilevel"/>
     <w:tmpl w:val="329CF4AC"/>
@@ -1196,16 +1576,22 @@
     <w:abstractNumId w:val="1"/>
   </w:num>
   <w:num w:numId="5">
+    <w:abstractNumId w:val="7"/>
+  </w:num>
+  <w:num w:numId="6">
+    <w:abstractNumId w:val="6"/>
+  </w:num>
+  <w:num w:numId="7">
     <w:abstractNumId w:val="5"/>
   </w:num>
-  <w:num w:numId="6">
+  <w:num w:numId="8">
     <w:abstractNumId w:val="4"/>
   </w:num>
 </w:numbering>
 </file>
 
 <file path=word/styles.xml><?xml version="1.0" encoding="utf-8"?>
-<w:styles xmlns:mc="http://schemas.openxmlformats.org/markup-compatibility/2006" xmlns:r="http://schemas.openxmlformats.org/officeDocument/2006/relationships" xmlns:w="http://schemas.openxmlformats.org/wordprocessingml/2006/main" xmlns:w14="http://schemas.microsoft.com/office/word/2010/wordml" mc:Ignorable="w14">
+<w:styles xmlns:mc="http://schemas.openxmlformats.org/markup-compatibility/2006" xmlns:r="http://schemas.openxmlformats.org/officeDocument/2006/relationships" xmlns:w="http://schemas.openxmlformats.org/wordprocessingml/2006/main" xmlns:w14="http://schemas.microsoft.com/office/word/2010/wordml" xmlns:w15="http://schemas.microsoft.com/office/word/2012/wordml" mc:Ignorable="w14 w15">
   <w:docDefaults>
     <w:rPrDefault>
       <w:rPr>
@@ -1217,368 +1603,389 @@
     </w:rPrDefault>
     <w:pPrDefault/>
   </w:docDefaults>
-  <w:latentStyles w:defLockedState="0" w:defUIPriority="99" w:defSemiHidden="1" w:defUnhideWhenUsed="1" w:defQFormat="0" w:count="276">
-    <w:lsdException w:name="Normal" w:semiHidden="0" w:uiPriority="0" w:unhideWhenUsed="0" w:qFormat="1"/>
-    <w:lsdException w:name="heading 1" w:semiHidden="0" w:uiPriority="9" w:unhideWhenUsed="0" w:qFormat="1"/>
-    <w:lsdException w:name="heading 2" w:uiPriority="9" w:qFormat="1"/>
-    <w:lsdException w:name="heading 3" w:uiPriority="9" w:qFormat="1"/>
-    <w:lsdException w:name="heading 4" w:uiPriority="9" w:qFormat="1"/>
-    <w:lsdException w:name="heading 5" w:uiPriority="9" w:qFormat="1"/>
-    <w:lsdException w:name="heading 6" w:uiPriority="9" w:qFormat="1"/>
-    <w:lsdException w:name="heading 7" w:uiPriority="9" w:qFormat="1"/>
-    <w:lsdException w:name="heading 8" w:uiPriority="9" w:qFormat="1"/>
-    <w:lsdException w:name="heading 9" w:uiPriority="9" w:qFormat="1"/>
-    <w:lsdException w:name="toc 1" w:uiPriority="39"/>
-    <w:lsdException w:name="toc 2" w:uiPriority="39"/>
-    <w:lsdException w:name="toc 3" w:uiPriority="39"/>
-    <w:lsdException w:name="toc 4" w:uiPriority="39"/>
-    <w:lsdException w:name="toc 5" w:uiPriority="39"/>
-    <w:lsdException w:name="toc 6" w:uiPriority="39"/>
-    <w:lsdException w:name="toc 7" w:uiPriority="39"/>
-    <w:lsdException w:name="toc 8" w:uiPriority="39"/>
-    <w:lsdException w:name="toc 9" w:uiPriority="39"/>
-    <w:lsdException w:name="caption" w:uiPriority="35" w:qFormat="1"/>
-    <w:lsdException w:name="Title" w:semiHidden="0" w:uiPriority="10" w:unhideWhenUsed="0" w:qFormat="1"/>
-    <w:lsdException w:name="Default Paragraph Font" w:uiPriority="1"/>
-    <w:lsdException w:name="Subtitle" w:semiHidden="0" w:uiPriority="11" w:unhideWhenUsed="0" w:qFormat="1"/>
-    <w:lsdException w:name="Strong" w:semiHidden="0" w:uiPriority="22" w:unhideWhenUsed="0" w:qFormat="1"/>
-    <w:lsdException w:name="Emphasis" w:semiHidden="0" w:uiPriority="20" w:unhideWhenUsed="0" w:qFormat="1"/>
-    <w:lsdException w:name="Table Grid" w:semiHidden="0" w:uiPriority="59" w:unhideWhenUsed="0"/>
-    <w:lsdException w:name="Placeholder Text" w:unhideWhenUsed="0"/>
-    <w:lsdException w:name="No Spacing" w:semiHidden="0" w:uiPriority="1" w:unhideWhenUsed="0" w:qFormat="1"/>
-    <w:lsdException w:name="Light Shading" w:semiHidden="0" w:uiPriority="60" w:unhideWhenUsed="0"/>
-    <w:lsdException w:name="Light List" w:semiHidden="0" w:uiPriority="61" w:unhideWhenUsed="0"/>
-    <w:lsdException w:name="Light Grid" w:semiHidden="0" w:uiPriority="62" w:unhideWhenUsed="0"/>
-    <w:lsdException w:name="Medium Shading 1" w:semiHidden="0" w:uiPriority="63" w:unhideWhenUsed="0"/>
-    <w:lsdException w:name="Medium Shading 2" w:semiHidden="0" w:uiPriority="64" w:unhideWhenUsed="0"/>
-    <w:lsdException w:name="Medium List 1" w:semiHidden="0" w:uiPriority="65" w:unhideWhenUsed="0"/>
-    <w:lsdException w:name="Medium List 2" w:semiHidden="0" w:uiPriority="66" w:unhideWhenUsed="0"/>
-    <w:lsdException w:name="Medium Grid 1" w:semiHidden="0" w:uiPriority="67" w:unhideWhenUsed="0"/>
-    <w:lsdException w:name="Medium Grid 2" w:semiHidden="0" w:uiPriority="68" w:unhideWhenUsed="0"/>
-    <w:lsdException w:name="Medium Grid 3" w:semiHidden="0" w:uiPriority="69" w:unhideWhenUsed="0"/>
-    <w:lsdException w:name="Dark List" w:semiHidden="0" w:uiPriority="70" w:unhideWhenUsed="0"/>
-    <w:lsdException w:name="Colorful Shading" w:semiHidden="0" w:uiPriority="71" w:unhideWhenUsed="0"/>
-    <w:lsdException w:name="Colorful List" w:semiHidden="0" w:uiPriority="72" w:unhideWhenUsed="0"/>
-    <w:lsdException w:name="Colorful Grid" w:semiHidden="0" w:uiPriority="73" w:unhideWhenUsed="0"/>
-    <w:lsdException w:name="Light Shading Accent 1" w:semiHidden="0" w:uiPriority="60" w:unhideWhenUsed="0"/>
-    <w:lsdException w:name="Light List Accent 1" w:semiHidden="0" w:uiPriority="61" w:unhideWhenUsed="0"/>
-    <w:lsdException w:name="Light Grid Accent 1" w:semiHidden="0" w:uiPriority="62" w:unhideWhenUsed="0"/>
-    <w:lsdException w:name="Medium Shading 1 Accent 1" w:semiHidden="0" w:uiPriority="63" w:unhideWhenUsed="0"/>
-    <w:lsdException w:name="Medium Shading 2 Accent 1" w:semiHidden="0" w:uiPriority="64" w:unhideWhenUsed="0"/>
-    <w:lsdException w:name="Medium List 1 Accent 1" w:semiHidden="0" w:uiPriority="65" w:unhideWhenUsed="0"/>
-    <w:lsdException w:name="Revision" w:unhideWhenUsed="0"/>
-    <w:lsdException w:name="List Paragraph" w:semiHidden="0" w:uiPriority="34" w:unhideWhenUsed="0" w:qFormat="1"/>
-    <w:lsdException w:name="Quote" w:semiHidden="0" w:uiPriority="29" w:unhideWhenUsed="0" w:qFormat="1"/>
-    <w:lsdException w:name="Intense Quote" w:semiHidden="0" w:uiPriority="30" w:unhideWhenUsed="0" w:qFormat="1"/>
-    <w:lsdException w:name="Medium List 2 Accent 1" w:semiHidden="0" w:uiPriority="66" w:unhideWhenUsed="0"/>
-    <w:lsdException w:name="Medium Grid 1 Accent 1" w:semiHidden="0" w:uiPriority="67" w:unhideWhenUsed="0"/>
-    <w:lsdException w:name="Medium Grid 2 Accent 1" w:semiHidden="0" w:uiPriority="68" w:unhideWhenUsed="0"/>
-    <w:lsdException w:name="Medium Grid 3 Accent 1" w:semiHidden="0" w:uiPriority="69" w:unhideWhenUsed="0"/>
-    <w:lsdException w:name="Dark List Accent 1" w:semiHidden="0" w:uiPriority="70" w:unhideWhenUsed="0"/>
-    <w:lsdException w:name="Colorful Shading Accent 1" w:semiHidden="0" w:uiPriority="71" w:unhideWhenUsed="0"/>
-    <w:lsdException w:name="Colorful List Accent 1" w:semiHidden="0" w:uiPriority="72" w:unhideWhenUsed="0"/>
-    <w:lsdException w:name="Colorful Grid Accent 1" w:semiHidden="0" w:uiPriority="73" w:unhideWhenUsed="0"/>
-    <w:lsdException w:name="Light Shading Accent 2" w:semiHidden="0" w:uiPriority="60" w:unhideWhenUsed="0"/>
-    <w:lsdException w:name="Light List Accent 2" w:semiHidden="0" w:uiPriority="61" w:unhideWhenUsed="0"/>
-    <w:lsdException w:name="Light Grid Accent 2" w:semiHidden="0" w:uiPriority="62" w:unhideWhenUsed="0"/>
-    <w:lsdException w:name="Medium Shading 1 Accent 2" w:semiHidden="0" w:uiPriority="63" w:unhideWhenUsed="0"/>
-    <w:lsdException w:name="Medium Shading 2 Accent 2" w:semiHidden="0" w:uiPriority="64" w:unhideWhenUsed="0"/>
-    <w:lsdException w:name="Medium List 1 Accent 2" w:semiHidden="0" w:uiPriority="65" w:unhideWhenUsed="0"/>
-    <w:lsdException w:name="Medium List 2 Accent 2" w:semiHidden="0" w:uiPriority="66" w:unhideWhenUsed="0"/>
-    <w:lsdException w:name="Medium Grid 1 Accent 2" w:semiHidden="0" w:uiPriority="67" w:unhideWhenUsed="0"/>
-    <w:lsdException w:name="Medium Grid 2 Accent 2" w:semiHidden="0" w:uiPriority="68" w:unhideWhenUsed="0"/>
-    <w:lsdException w:name="Medium Grid 3 Accent 2" w:semiHidden="0" w:uiPriority="69" w:unhideWhenUsed="0"/>
-    <w:lsdException w:name="Dark List Accent 2" w:semiHidden="0" w:uiPriority="70" w:unhideWhenUsed="0"/>
-    <w:lsdException w:name="Colorful Shading Accent 2" w:semiHidden="0" w:uiPriority="71" w:unhideWhenUsed="0"/>
-    <w:lsdException w:name="Colorful List Accent 2" w:semiHidden="0" w:uiPriority="72" w:unhideWhenUsed="0"/>
-    <w:lsdException w:name="Colorful Grid Accent 2" w:semiHidden="0" w:uiPriority="73" w:unhideWhenUsed="0"/>
-    <w:lsdException w:name="Light Shading Accent 3" w:semiHidden="0" w:uiPriority="60" w:unhideWhenUsed="0"/>
-    <w:lsdException w:name="Light List Accent 3" w:semiHidden="0" w:uiPriority="61" w:unhideWhenUsed="0"/>
-    <w:lsdException w:name="Light Grid Accent 3" w:semiHidden="0" w:uiPriority="62" w:unhideWhenUsed="0"/>
-    <w:lsdException w:name="Medium Shading 1 Accent 3" w:semiHidden="0" w:uiPriority="63" w:unhideWhenUsed="0"/>
-    <w:lsdException w:name="Medium Shading 2 Accent 3" w:semiHidden="0" w:uiPriority="64" w:unhideWhenUsed="0"/>
-    <w:lsdException w:name="Medium List 1 Accent 3" w:semiHidden="0" w:uiPriority="65" w:unhideWhenUsed="0"/>
-    <w:lsdException w:name="Medium List 2 Accent 3" w:semiHidden="0" w:uiPriority="66" w:unhideWhenUsed="0"/>
-    <w:lsdException w:name="Medium Grid 1 Accent 3" w:semiHidden="0" w:uiPriority="67" w:unhideWhenUsed="0"/>
-    <w:lsdException w:name="Medium Grid 2 Accent 3" w:semiHidden="0" w:uiPriority="68" w:unhideWhenUsed="0"/>
-    <w:lsdException w:name="Medium Grid 3 Accent 3" w:semiHidden="0" w:uiPriority="69" w:unhideWhenUsed="0"/>
-    <w:lsdException w:name="Dark List Accent 3" w:semiHidden="0" w:uiPriority="70" w:unhideWhenUsed="0"/>
-    <w:lsdException w:name="Colorful Shading Accent 3" w:semiHidden="0" w:uiPriority="71" w:unhideWhenUsed="0"/>
-    <w:lsdException w:name="Colorful List Accent 3" w:semiHidden="0" w:uiPriority="72" w:unhideWhenUsed="0"/>
-    <w:lsdException w:name="Colorful Grid Accent 3" w:semiHidden="0" w:uiPriority="73" w:unhideWhenUsed="0"/>
-    <w:lsdException w:name="Light Shading Accent 4" w:semiHidden="0" w:uiPriority="60" w:unhideWhenUsed="0"/>
-    <w:lsdException w:name="Light List Accent 4" w:semiHidden="0" w:uiPriority="61" w:unhideWhenUsed="0"/>
-    <w:lsdException w:name="Light Grid Accent 4" w:semiHidden="0" w:uiPriority="62" w:unhideWhenUsed="0"/>
-    <w:lsdException w:name="Medium Shading 1 Accent 4" w:semiHidden="0" w:uiPriority="63" w:unhideWhenUsed="0"/>
-    <w:lsdException w:name="Medium Shading 2 Accent 4" w:semiHidden="0" w:uiPriority="64" w:unhideWhenUsed="0"/>
-    <w:lsdException w:name="Medium List 1 Accent 4" w:semiHidden="0" w:uiPriority="65" w:unhideWhenUsed="0"/>
-    <w:lsdException w:name="Medium List 2 Accent 4" w:semiHidden="0" w:uiPriority="66" w:unhideWhenUsed="0"/>
-    <w:lsdException w:name="Medium Grid 1 Accent 4" w:semiHidden="0" w:uiPriority="67" w:unhideWhenUsed="0"/>
-    <w:lsdException w:name="Medium Grid 2 Accent 4" w:semiHidden="0" w:uiPriority="68" w:unhideWhenUsed="0"/>
-    <w:lsdException w:name="Medium Grid 3 Accent 4" w:semiHidden="0" w:uiPriority="69" w:unhideWhenUsed="0"/>
-    <w:lsdException w:name="Dark List Accent 4" w:semiHidden="0" w:uiPriority="70" w:unhideWhenUsed="0"/>
-    <w:lsdException w:name="Colorful Shading Accent 4" w:semiHidden="0" w:uiPriority="71" w:unhideWhenUsed="0"/>
-    <w:lsdException w:name="Colorful List Accent 4" w:semiHidden="0" w:uiPriority="72" w:unhideWhenUsed="0"/>
-    <w:lsdException w:name="Colorful Grid Accent 4" w:semiHidden="0" w:uiPriority="73" w:unhideWhenUsed="0"/>
-    <w:lsdException w:name="Light Shading Accent 5" w:semiHidden="0" w:uiPriority="60" w:unhideWhenUsed="0"/>
-    <w:lsdException w:name="Light List Accent 5" w:semiHidden="0" w:uiPriority="61" w:unhideWhenUsed="0"/>
-    <w:lsdException w:name="Light Grid Accent 5" w:semiHidden="0" w:uiPriority="62" w:unhideWhenUsed="0"/>
-    <w:lsdException w:name="Medium Shading 1 Accent 5" w:semiHidden="0" w:uiPriority="63" w:unhideWhenUsed="0"/>
-    <w:lsdException w:name="Medium Shading 2 Accent 5" w:semiHidden="0" w:uiPriority="64" w:unhideWhenUsed="0"/>
-    <w:lsdException w:name="Medium List 1 Accent 5" w:semiHidden="0" w:uiPriority="65" w:unhideWhenUsed="0"/>
-    <w:lsdException w:name="Medium List 2 Accent 5" w:semiHidden="0" w:uiPriority="66" w:unhideWhenUsed="0"/>
-    <w:lsdException w:name="Medium Grid 1 Accent 5" w:semiHidden="0" w:uiPriority="67" w:unhideWhenUsed="0"/>
-    <w:lsdException w:name="Medium Grid 2 Accent 5" w:semiHidden="0" w:uiPriority="68" w:unhideWhenUsed="0"/>
-    <w:lsdException w:name="Medium Grid 3 Accent 5" w:semiHidden="0" w:uiPriority="69" w:unhideWhenUsed="0"/>
-    <w:lsdException w:name="Dark List Accent 5" w:semiHidden="0" w:uiPriority="70" w:unhideWhenUsed="0"/>
-    <w:lsdException w:name="Colorful Shading Accent 5" w:semiHidden="0" w:uiPriority="71" w:unhideWhenUsed="0"/>
-    <w:lsdException w:name="Colorful List Accent 5" w:semiHidden="0" w:uiPriority="72" w:unhideWhenUsed="0"/>
-    <w:lsdException w:name="Colorful Grid Accent 5" w:semiHidden="0" w:uiPriority="73" w:unhideWhenUsed="0"/>
-    <w:lsdException w:name="Light Shading Accent 6" w:semiHidden="0" w:uiPriority="60" w:unhideWhenUsed="0"/>
-    <w:lsdException w:name="Light List Accent 6" w:semiHidden="0" w:uiPriority="61" w:unhideWhenUsed="0"/>
-    <w:lsdException w:name="Light Grid Accent 6" w:semiHidden="0" w:uiPriority="62" w:unhideWhenUsed="0"/>
-    <w:lsdException w:name="Medium Shading 1 Accent 6" w:semiHidden="0" w:uiPriority="63" w:unhideWhenUsed="0"/>
-    <w:lsdException w:name="Medium Shading 2 Accent 6" w:semiHidden="0" w:uiPriority="64" w:unhideWhenUsed="0"/>
-    <w:lsdException w:name="Medium List 1 Accent 6" w:semiHidden="0" w:uiPriority="65" w:unhideWhenUsed="0"/>
-    <w:lsdException w:name="Medium List 2 Accent 6" w:semiHidden="0" w:uiPriority="66" w:unhideWhenUsed="0"/>
-    <w:lsdException w:name="Medium Grid 1 Accent 6" w:semiHidden="0" w:uiPriority="67" w:unhideWhenUsed="0"/>
-    <w:lsdException w:name="Medium Grid 2 Accent 6" w:semiHidden="0" w:uiPriority="68" w:unhideWhenUsed="0"/>
-    <w:lsdException w:name="Medium Grid 3 Accent 6" w:semiHidden="0" w:uiPriority="69" w:unhideWhenUsed="0"/>
-    <w:lsdException w:name="Dark List Accent 6" w:semiHidden="0" w:uiPriority="70" w:unhideWhenUsed="0"/>
-    <w:lsdException w:name="Colorful Shading Accent 6" w:semiHidden="0" w:uiPriority="71" w:unhideWhenUsed="0"/>
-    <w:lsdException w:name="Colorful List Accent 6" w:semiHidden="0" w:uiPriority="72" w:unhideWhenUsed="0"/>
-    <w:lsdException w:name="Colorful Grid Accent 6" w:semiHidden="0" w:uiPriority="73" w:unhideWhenUsed="0"/>
-    <w:lsdException w:name="Subtle Emphasis" w:semiHidden="0" w:uiPriority="19" w:unhideWhenUsed="0" w:qFormat="1"/>
-    <w:lsdException w:name="Intense Emphasis" w:semiHidden="0" w:uiPriority="21" w:unhideWhenUsed="0" w:qFormat="1"/>
-    <w:lsdException w:name="Subtle Reference" w:semiHidden="0" w:uiPriority="31" w:unhideWhenUsed="0" w:qFormat="1"/>
-    <w:lsdException w:name="Intense Reference" w:semiHidden="0" w:uiPriority="32" w:unhideWhenUsed="0" w:qFormat="1"/>
-    <w:lsdException w:name="Book Title" w:semiHidden="0" w:uiPriority="33" w:unhideWhenUsed="0" w:qFormat="1"/>
-    <w:lsdException w:name="Bibliography" w:uiPriority="37"/>
-    <w:lsdException w:name="TOC Heading" w:uiPriority="39" w:qFormat="1"/>
-  </w:latentStyles>
-  <w:style w:type="paragraph" w:default="1" w:styleId="Normal">
-    <w:name w:val="Normal"/>
-    <w:qFormat/>
-  </w:style>
-  <w:style w:type="character" w:default="1" w:styleId="DefaultParagraphFont">
-    <w:name w:val="Default Paragraph Font"/>
-    <w:uiPriority w:val="1"/>
-    <w:semiHidden/>
-    <w:unhideWhenUsed/>
-  </w:style>
-  <w:style w:type="table" w:default="1" w:styleId="TableNormal">
-    <w:name w:val="Normal Table"/>
-    <w:uiPriority w:val="99"/>
-    <w:semiHidden/>
-    <w:unhideWhenUsed/>
-    <w:tblPr>
-      <w:tblInd w:w="0" w:type="dxa"/>
-      <w:tblCellMar>
-        <w:top w:w="0" w:type="dxa"/>
-        <w:left w:w="108" w:type="dxa"/>
-        <w:bottom w:w="0" w:type="dxa"/>
-        <w:right w:w="108" w:type="dxa"/>
-      </w:tblCellMar>
-    </w:tblPr>
-  </w:style>
-  <w:style w:type="numbering" w:default="1" w:styleId="NoList">
-    <w:name w:val="No List"/>
-    <w:uiPriority w:val="99"/>
-    <w:semiHidden/>
-    <w:unhideWhenUsed/>
-  </w:style>
-  <w:style w:type="paragraph" w:styleId="ListParagraph">
-    <w:name w:val="List Paragraph"/>
-    <w:basedOn w:val="Normal"/>
-    <w:uiPriority w:val="34"/>
-    <w:qFormat/>
-    <w:rsid w:val="0018038D"/>
-    <w:pPr>
-      <w:ind w:left="720"/>
-      <w:contextualSpacing/>
-    </w:pPr>
-  </w:style>
-  <w:style w:type="paragraph" w:styleId="BalloonText">
-    <w:name w:val="Balloon Text"/>
-    <w:basedOn w:val="Normal"/>
-    <w:link w:val="BalloonTextChar"/>
-    <w:uiPriority w:val="99"/>
-    <w:semiHidden/>
-    <w:unhideWhenUsed/>
-    <w:rsid w:val="00A1120D"/>
-    <w:rPr>
-      <w:rFonts w:ascii="Lucida Grande" w:hAnsi="Lucida Grande"/>
-      <w:sz w:val="18"/>
-      <w:szCs w:val="18"/>
-    </w:rPr>
-  </w:style>
-  <w:style w:type="character" w:customStyle="1" w:styleId="BalloonTextChar">
-    <w:name w:val="Balloon Text Char"/>
-    <w:basedOn w:val="DefaultParagraphFont"/>
-    <w:link w:val="BalloonText"/>
-    <w:uiPriority w:val="99"/>
-    <w:semiHidden/>
-    <w:rsid w:val="00A1120D"/>
-    <w:rPr>
-      <w:rFonts w:ascii="Lucida Grande" w:hAnsi="Lucida Grande"/>
-      <w:sz w:val="18"/>
-      <w:szCs w:val="18"/>
-    </w:rPr>
-  </w:style>
-</w:styles>
-</file>
-
-<file path=word/stylesWithEffects.xml><?xml version="1.0" encoding="utf-8"?>
-<w:styles xmlns:wpc="http://schemas.microsoft.com/office/word/2010/wordprocessingCanvas" xmlns:mo="http://schemas.microsoft.com/office/mac/office/2008/main" xmlns:mc="http://schemas.openxmlformats.org/markup-compatibility/2006" xmlns:mv="urn:schemas-microsoft-com:mac:vml" xmlns:o="urn:schemas-microsoft-com:office:office" xmlns:r="http://schemas.openxmlformats.org/officeDocument/2006/relationships" xmlns:m="http://schemas.openxmlformats.org/officeDocument/2006/math" xmlns:v="urn:schemas-microsoft-com:vml" xmlns:wp14="http://schemas.microsoft.com/office/word/2010/wordprocessingDrawing" xmlns:wp="http://schemas.openxmlformats.org/drawingml/2006/wordprocessingDrawing" xmlns:w10="urn:schemas-microsoft-com:office:word" xmlns:w="http://schemas.openxmlformats.org/wordprocessingml/2006/main" xmlns:w14="http://schemas.microsoft.com/office/word/2010/wordml" xmlns:wpg="http://schemas.microsoft.com/office/word/2010/wordprocessingGroup" xmlns:wpi="http://schemas.microsoft.com/office/word/2010/wordprocessingInk" xmlns:wne="http://schemas.microsoft.com/office/word/2006/wordml" xmlns:wps="http://schemas.microsoft.com/office/word/2010/wordprocessingShape" mc:Ignorable="w14 wp14">
-  <w:docDefaults>
-    <w:rPrDefault>
-      <w:rPr>
-        <w:rFonts w:asciiTheme="minorHAnsi" w:eastAsiaTheme="minorEastAsia" w:hAnsiTheme="minorHAnsi" w:cstheme="minorBidi"/>
-        <w:sz w:val="24"/>
-        <w:szCs w:val="24"/>
-        <w:lang w:val="en-US" w:eastAsia="en-US" w:bidi="ar-SA"/>
-      </w:rPr>
-    </w:rPrDefault>
-    <w:pPrDefault/>
-  </w:docDefaults>
-  <w:latentStyles w:defLockedState="0" w:defUIPriority="99" w:defSemiHidden="1" w:defUnhideWhenUsed="1" w:defQFormat="0" w:count="276">
-    <w:lsdException w:name="Normal" w:semiHidden="0" w:uiPriority="0" w:unhideWhenUsed="0" w:qFormat="1"/>
-    <w:lsdException w:name="heading 1" w:semiHidden="0" w:uiPriority="9" w:unhideWhenUsed="0" w:qFormat="1"/>
-    <w:lsdException w:name="heading 2" w:uiPriority="9" w:qFormat="1"/>
-    <w:lsdException w:name="heading 3" w:uiPriority="9" w:qFormat="1"/>
-    <w:lsdException w:name="heading 4" w:uiPriority="9" w:qFormat="1"/>
-    <w:lsdException w:name="heading 5" w:uiPriority="9" w:qFormat="1"/>
-    <w:lsdException w:name="heading 6" w:uiPriority="9" w:qFormat="1"/>
-    <w:lsdException w:name="heading 7" w:uiPriority="9" w:qFormat="1"/>
-    <w:lsdException w:name="heading 8" w:uiPriority="9" w:qFormat="1"/>
-    <w:lsdException w:name="heading 9" w:uiPriority="9" w:qFormat="1"/>
-    <w:lsdException w:name="toc 1" w:uiPriority="39"/>
-    <w:lsdException w:name="toc 2" w:uiPriority="39"/>
-    <w:lsdException w:name="toc 3" w:uiPriority="39"/>
-    <w:lsdException w:name="toc 4" w:uiPriority="39"/>
-    <w:lsdException w:name="toc 5" w:uiPriority="39"/>
-    <w:lsdException w:name="toc 6" w:uiPriority="39"/>
-    <w:lsdException w:name="toc 7" w:uiPriority="39"/>
-    <w:lsdException w:name="toc 8" w:uiPriority="39"/>
-    <w:lsdException w:name="toc 9" w:uiPriority="39"/>
-    <w:lsdException w:name="caption" w:uiPriority="35" w:qFormat="1"/>
-    <w:lsdException w:name="Title" w:semiHidden="0" w:uiPriority="10" w:unhideWhenUsed="0" w:qFormat="1"/>
-    <w:lsdException w:name="Default Paragraph Font" w:uiPriority="1"/>
-    <w:lsdException w:name="Subtitle" w:semiHidden="0" w:uiPriority="11" w:unhideWhenUsed="0" w:qFormat="1"/>
-    <w:lsdException w:name="Strong" w:semiHidden="0" w:uiPriority="22" w:unhideWhenUsed="0" w:qFormat="1"/>
-    <w:lsdException w:name="Emphasis" w:semiHidden="0" w:uiPriority="20" w:unhideWhenUsed="0" w:qFormat="1"/>
-    <w:lsdException w:name="Table Grid" w:semiHidden="0" w:uiPriority="59" w:unhideWhenUsed="0"/>
-    <w:lsdException w:name="Placeholder Text" w:unhideWhenUsed="0"/>
-    <w:lsdException w:name="No Spacing" w:semiHidden="0" w:uiPriority="1" w:unhideWhenUsed="0" w:qFormat="1"/>
-    <w:lsdException w:name="Light Shading" w:semiHidden="0" w:uiPriority="60" w:unhideWhenUsed="0"/>
-    <w:lsdException w:name="Light List" w:semiHidden="0" w:uiPriority="61" w:unhideWhenUsed="0"/>
-    <w:lsdException w:name="Light Grid" w:semiHidden="0" w:uiPriority="62" w:unhideWhenUsed="0"/>
-    <w:lsdException w:name="Medium Shading 1" w:semiHidden="0" w:uiPriority="63" w:unhideWhenUsed="0"/>
-    <w:lsdException w:name="Medium Shading 2" w:semiHidden="0" w:uiPriority="64" w:unhideWhenUsed="0"/>
-    <w:lsdException w:name="Medium List 1" w:semiHidden="0" w:uiPriority="65" w:unhideWhenUsed="0"/>
-    <w:lsdException w:name="Medium List 2" w:semiHidden="0" w:uiPriority="66" w:unhideWhenUsed="0"/>
-    <w:lsdException w:name="Medium Grid 1" w:semiHidden="0" w:uiPriority="67" w:unhideWhenUsed="0"/>
-    <w:lsdException w:name="Medium Grid 2" w:semiHidden="0" w:uiPriority="68" w:unhideWhenUsed="0"/>
-    <w:lsdException w:name="Medium Grid 3" w:semiHidden="0" w:uiPriority="69" w:unhideWhenUsed="0"/>
-    <w:lsdException w:name="Dark List" w:semiHidden="0" w:uiPriority="70" w:unhideWhenUsed="0"/>
-    <w:lsdException w:name="Colorful Shading" w:semiHidden="0" w:uiPriority="71" w:unhideWhenUsed="0"/>
-    <w:lsdException w:name="Colorful List" w:semiHidden="0" w:uiPriority="72" w:unhideWhenUsed="0"/>
-    <w:lsdException w:name="Colorful Grid" w:semiHidden="0" w:uiPriority="73" w:unhideWhenUsed="0"/>
-    <w:lsdException w:name="Light Shading Accent 1" w:semiHidden="0" w:uiPriority="60" w:unhideWhenUsed="0"/>
-    <w:lsdException w:name="Light List Accent 1" w:semiHidden="0" w:uiPriority="61" w:unhideWhenUsed="0"/>
-    <w:lsdException w:name="Light Grid Accent 1" w:semiHidden="0" w:uiPriority="62" w:unhideWhenUsed="0"/>
-    <w:lsdException w:name="Medium Shading 1 Accent 1" w:semiHidden="0" w:uiPriority="63" w:unhideWhenUsed="0"/>
-    <w:lsdException w:name="Medium Shading 2 Accent 1" w:semiHidden="0" w:uiPriority="64" w:unhideWhenUsed="0"/>
-    <w:lsdException w:name="Medium List 1 Accent 1" w:semiHidden="0" w:uiPriority="65" w:unhideWhenUsed="0"/>
-    <w:lsdException w:name="Revision" w:unhideWhenUsed="0"/>
-    <w:lsdException w:name="List Paragraph" w:semiHidden="0" w:uiPriority="34" w:unhideWhenUsed="0" w:qFormat="1"/>
-    <w:lsdException w:name="Quote" w:semiHidden="0" w:uiPriority="29" w:unhideWhenUsed="0" w:qFormat="1"/>
-    <w:lsdException w:name="Intense Quote" w:semiHidden="0" w:uiPriority="30" w:unhideWhenUsed="0" w:qFormat="1"/>
-    <w:lsdException w:name="Medium List 2 Accent 1" w:semiHidden="0" w:uiPriority="66" w:unhideWhenUsed="0"/>
-    <w:lsdException w:name="Medium Grid 1 Accent 1" w:semiHidden="0" w:uiPriority="67" w:unhideWhenUsed="0"/>
-    <w:lsdException w:name="Medium Grid 2 Accent 1" w:semiHidden="0" w:uiPriority="68" w:unhideWhenUsed="0"/>
-    <w:lsdException w:name="Medium Grid 3 Accent 1" w:semiHidden="0" w:uiPriority="69" w:unhideWhenUsed="0"/>
-    <w:lsdException w:name="Dark List Accent 1" w:semiHidden="0" w:uiPriority="70" w:unhideWhenUsed="0"/>
-    <w:lsdException w:name="Colorful Shading Accent 1" w:semiHidden="0" w:uiPriority="71" w:unhideWhenUsed="0"/>
-    <w:lsdException w:name="Colorful List Accent 1" w:semiHidden="0" w:uiPriority="72" w:unhideWhenUsed="0"/>
-    <w:lsdException w:name="Colorful Grid Accent 1" w:semiHidden="0" w:uiPriority="73" w:unhideWhenUsed="0"/>
-    <w:lsdException w:name="Light Shading Accent 2" w:semiHidden="0" w:uiPriority="60" w:unhideWhenUsed="0"/>
-    <w:lsdException w:name="Light List Accent 2" w:semiHidden="0" w:uiPriority="61" w:unhideWhenUsed="0"/>
-    <w:lsdException w:name="Light Grid Accent 2" w:semiHidden="0" w:uiPriority="62" w:unhideWhenUsed="0"/>
-    <w:lsdException w:name="Medium Shading 1 Accent 2" w:semiHidden="0" w:uiPriority="63" w:unhideWhenUsed="0"/>
-    <w:lsdException w:name="Medium Shading 2 Accent 2" w:semiHidden="0" w:uiPriority="64" w:unhideWhenUsed="0"/>
-    <w:lsdException w:name="Medium List 1 Accent 2" w:semiHidden="0" w:uiPriority="65" w:unhideWhenUsed="0"/>
-    <w:lsdException w:name="Medium List 2 Accent 2" w:semiHidden="0" w:uiPriority="66" w:unhideWhenUsed="0"/>
-    <w:lsdException w:name="Medium Grid 1 Accent 2" w:semiHidden="0" w:uiPriority="67" w:unhideWhenUsed="0"/>
-    <w:lsdException w:name="Medium Grid 2 Accent 2" w:semiHidden="0" w:uiPriority="68" w:unhideWhenUsed="0"/>
-    <w:lsdException w:name="Medium Grid 3 Accent 2" w:semiHidden="0" w:uiPriority="69" w:unhideWhenUsed="0"/>
-    <w:lsdException w:name="Dark List Accent 2" w:semiHidden="0" w:uiPriority="70" w:unhideWhenUsed="0"/>
-    <w:lsdException w:name="Colorful Shading Accent 2" w:semiHidden="0" w:uiPriority="71" w:unhideWhenUsed="0"/>
-    <w:lsdException w:name="Colorful List Accent 2" w:semiHidden="0" w:uiPriority="72" w:unhideWhenUsed="0"/>
-    <w:lsdException w:name="Colorful Grid Accent 2" w:semiHidden="0" w:uiPriority="73" w:unhideWhenUsed="0"/>
-    <w:lsdException w:name="Light Shading Accent 3" w:semiHidden="0" w:uiPriority="60" w:unhideWhenUsed="0"/>
-    <w:lsdException w:name="Light List Accent 3" w:semiHidden="0" w:uiPriority="61" w:unhideWhenUsed="0"/>
-    <w:lsdException w:name="Light Grid Accent 3" w:semiHidden="0" w:uiPriority="62" w:unhideWhenUsed="0"/>
-    <w:lsdException w:name="Medium Shading 1 Accent 3" w:semiHidden="0" w:uiPriority="63" w:unhideWhenUsed="0"/>
-    <w:lsdException w:name="Medium Shading 2 Accent 3" w:semiHidden="0" w:uiPriority="64" w:unhideWhenUsed="0"/>
-    <w:lsdException w:name="Medium List 1 Accent 3" w:semiHidden="0" w:uiPriority="65" w:unhideWhenUsed="0"/>
-    <w:lsdException w:name="Medium List 2 Accent 3" w:semiHidden="0" w:uiPriority="66" w:unhideWhenUsed="0"/>
-    <w:lsdException w:name="Medium Grid 1 Accent 3" w:semiHidden="0" w:uiPriority="67" w:unhideWhenUsed="0"/>
-    <w:lsdException w:name="Medium Grid 2 Accent 3" w:semiHidden="0" w:uiPriority="68" w:unhideWhenUsed="0"/>
-    <w:lsdException w:name="Medium Grid 3 Accent 3" w:semiHidden="0" w:uiPriority="69" w:unhideWhenUsed="0"/>
-    <w:lsdException w:name="Dark List Accent 3" w:semiHidden="0" w:uiPriority="70" w:unhideWhenUsed="0"/>
-    <w:lsdException w:name="Colorful Shading Accent 3" w:semiHidden="0" w:uiPriority="71" w:unhideWhenUsed="0"/>
-    <w:lsdException w:name="Colorful List Accent 3" w:semiHidden="0" w:uiPriority="72" w:unhideWhenUsed="0"/>
-    <w:lsdException w:name="Colorful Grid Accent 3" w:semiHidden="0" w:uiPriority="73" w:unhideWhenUsed="0"/>
-    <w:lsdException w:name="Light Shading Accent 4" w:semiHidden="0" w:uiPriority="60" w:unhideWhenUsed="0"/>
-    <w:lsdException w:name="Light List Accent 4" w:semiHidden="0" w:uiPriority="61" w:unhideWhenUsed="0"/>
-    <w:lsdException w:name="Light Grid Accent 4" w:semiHidden="0" w:uiPriority="62" w:unhideWhenUsed="0"/>
-    <w:lsdException w:name="Medium Shading 1 Accent 4" w:semiHidden="0" w:uiPriority="63" w:unhideWhenUsed="0"/>
-    <w:lsdException w:name="Medium Shading 2 Accent 4" w:semiHidden="0" w:uiPriority="64" w:unhideWhenUsed="0"/>
-    <w:lsdException w:name="Medium List 1 Accent 4" w:semiHidden="0" w:uiPriority="65" w:unhideWhenUsed="0"/>
-    <w:lsdException w:name="Medium List 2 Accent 4" w:semiHidden="0" w:uiPriority="66" w:unhideWhenUsed="0"/>
-    <w:lsdException w:name="Medium Grid 1 Accent 4" w:semiHidden="0" w:uiPriority="67" w:unhideWhenUsed="0"/>
-    <w:lsdException w:name="Medium Grid 2 Accent 4" w:semiHidden="0" w:uiPriority="68" w:unhideWhenUsed="0"/>
-    <w:lsdException w:name="Medium Grid 3 Accent 4" w:semiHidden="0" w:uiPriority="69" w:unhideWhenUsed="0"/>
-    <w:lsdException w:name="Dark List Accent 4" w:semiHidden="0" w:uiPriority="70" w:unhideWhenUsed="0"/>
-    <w:lsdException w:name="Colorful Shading Accent 4" w:semiHidden="0" w:uiPriority="71" w:unhideWhenUsed="0"/>
-    <w:lsdException w:name="Colorful List Accent 4" w:semiHidden="0" w:uiPriority="72" w:unhideWhenUsed="0"/>
-    <w:lsdException w:name="Colorful Grid Accent 4" w:semiHidden="0" w:uiPriority="73" w:unhideWhenUsed="0"/>
-    <w:lsdException w:name="Light Shading Accent 5" w:semiHidden="0" w:uiPriority="60" w:unhideWhenUsed="0"/>
-    <w:lsdException w:name="Light List Accent 5" w:semiHidden="0" w:uiPriority="61" w:unhideWhenUsed="0"/>
-    <w:lsdException w:name="Light Grid Accent 5" w:semiHidden="0" w:uiPriority="62" w:unhideWhenUsed="0"/>
-    <w:lsdException w:name="Medium Shading 1 Accent 5" w:semiHidden="0" w:uiPriority="63" w:unhideWhenUsed="0"/>
-    <w:lsdException w:name="Medium Shading 2 Accent 5" w:semiHidden="0" w:uiPriority="64" w:unhideWhenUsed="0"/>
-    <w:lsdException w:name="Medium List 1 Accent 5" w:semiHidden="0" w:uiPriority="65" w:unhideWhenUsed="0"/>
-    <w:lsdException w:name="Medium List 2 Accent 5" w:semiHidden="0" w:uiPriority="66" w:unhideWhenUsed="0"/>
-    <w:lsdException w:name="Medium Grid 1 Accent 5" w:semiHidden="0" w:uiPriority="67" w:unhideWhenUsed="0"/>
-    <w:lsdException w:name="Medium Grid 2 Accent 5" w:semiHidden="0" w:uiPriority="68" w:unhideWhenUsed="0"/>
-    <w:lsdException w:name="Medium Grid 3 Accent 5" w:semiHidden="0" w:uiPriority="69" w:unhideWhenUsed="0"/>
-    <w:lsdException w:name="Dark List Accent 5" w:semiHidden="0" w:uiPriority="70" w:unhideWhenUsed="0"/>
-    <w:lsdException w:name="Colorful Shading Accent 5" w:semiHidden="0" w:uiPriority="71" w:unhideWhenUsed="0"/>
-    <w:lsdException w:name="Colorful List Accent 5" w:semiHidden="0" w:uiPriority="72" w:unhideWhenUsed="0"/>
-    <w:lsdException w:name="Colorful Grid Accent 5" w:semiHidden="0" w:uiPriority="73" w:unhideWhenUsed="0"/>
-    <w:lsdException w:name="Light Shading Accent 6" w:semiHidden="0" w:uiPriority="60" w:unhideWhenUsed="0"/>
-    <w:lsdException w:name="Light List Accent 6" w:semiHidden="0" w:uiPriority="61" w:unhideWhenUsed="0"/>
-    <w:lsdException w:name="Light Grid Accent 6" w:semiHidden="0" w:uiPriority="62" w:unhideWhenUsed="0"/>
-    <w:lsdException w:name="Medium Shading 1 Accent 6" w:semiHidden="0" w:uiPriority="63" w:unhideWhenUsed="0"/>
-    <w:lsdException w:name="Medium Shading 2 Accent 6" w:semiHidden="0" w:uiPriority="64" w:unhideWhenUsed="0"/>
-    <w:lsdException w:name="Medium List 1 Accent 6" w:semiHidden="0" w:uiPriority="65" w:unhideWhenUsed="0"/>
-    <w:lsdException w:name="Medium List 2 Accent 6" w:semiHidden="0" w:uiPriority="66" w:unhideWhenUsed="0"/>
-    <w:lsdException w:name="Medium Grid 1 Accent 6" w:semiHidden="0" w:uiPriority="67" w:unhideWhenUsed="0"/>
-    <w:lsdException w:name="Medium Grid 2 Accent 6" w:semiHidden="0" w:uiPriority="68" w:unhideWhenUsed="0"/>
-    <w:lsdException w:name="Medium Grid 3 Accent 6" w:semiHidden="0" w:uiPriority="69" w:unhideWhenUsed="0"/>
-    <w:lsdException w:name="Dark List Accent 6" w:semiHidden="0" w:uiPriority="70" w:unhideWhenUsed="0"/>
-    <w:lsdException w:name="Colorful Shading Accent 6" w:semiHidden="0" w:uiPriority="71" w:unhideWhenUsed="0"/>
-    <w:lsdException w:name="Colorful List Accent 6" w:semiHidden="0" w:uiPriority="72" w:unhideWhenUsed="0"/>
-    <w:lsdException w:name="Colorful Grid Accent 6" w:semiHidden="0" w:uiPriority="73" w:unhideWhenUsed="0"/>
-    <w:lsdException w:name="Subtle Emphasis" w:semiHidden="0" w:uiPriority="19" w:unhideWhenUsed="0" w:qFormat="1"/>
-    <w:lsdException w:name="Intense Emphasis" w:semiHidden="0" w:uiPriority="21" w:unhideWhenUsed="0" w:qFormat="1"/>
-    <w:lsdException w:name="Subtle Reference" w:semiHidden="0" w:uiPriority="31" w:unhideWhenUsed="0" w:qFormat="1"/>
-    <w:lsdException w:name="Intense Reference" w:semiHidden="0" w:uiPriority="32" w:unhideWhenUsed="0" w:qFormat="1"/>
-    <w:lsdException w:name="Book Title" w:semiHidden="0" w:uiPriority="33" w:unhideWhenUsed="0" w:qFormat="1"/>
-    <w:lsdException w:name="Bibliography" w:uiPriority="37"/>
-    <w:lsdException w:name="TOC Heading" w:uiPriority="39" w:qFormat="1"/>
+  <w:latentStyles w:defLockedState="0" w:defUIPriority="99" w:defSemiHidden="0" w:defUnhideWhenUsed="0" w:defQFormat="0" w:count="382">
+    <w:lsdException w:name="Normal" w:uiPriority="0" w:qFormat="1"/>
+    <w:lsdException w:name="heading 1" w:uiPriority="9" w:qFormat="1"/>
+    <w:lsdException w:name="heading 2" w:semiHidden="1" w:uiPriority="9" w:unhideWhenUsed="1" w:qFormat="1"/>
+    <w:lsdException w:name="heading 3" w:semiHidden="1" w:uiPriority="9" w:unhideWhenUsed="1" w:qFormat="1"/>
+    <w:lsdException w:name="heading 4" w:semiHidden="1" w:uiPriority="9" w:unhideWhenUsed="1" w:qFormat="1"/>
+    <w:lsdException w:name="heading 5" w:semiHidden="1" w:uiPriority="9" w:unhideWhenUsed="1" w:qFormat="1"/>
+    <w:lsdException w:name="heading 6" w:semiHidden="1" w:uiPriority="9" w:unhideWhenUsed="1" w:qFormat="1"/>
+    <w:lsdException w:name="heading 7" w:semiHidden="1" w:uiPriority="9" w:unhideWhenUsed="1" w:qFormat="1"/>
+    <w:lsdException w:name="heading 8" w:semiHidden="1" w:uiPriority="9" w:unhideWhenUsed="1" w:qFormat="1"/>
+    <w:lsdException w:name="heading 9" w:semiHidden="1" w:uiPriority="9" w:unhideWhenUsed="1" w:qFormat="1"/>
+    <w:lsdException w:name="index 1" w:semiHidden="1" w:unhideWhenUsed="1"/>
+    <w:lsdException w:name="index 2" w:semiHidden="1" w:unhideWhenUsed="1"/>
+    <w:lsdException w:name="index 3" w:semiHidden="1" w:unhideWhenUsed="1"/>
+    <w:lsdException w:name="index 4" w:semiHidden="1" w:unhideWhenUsed="1"/>
+    <w:lsdException w:name="index 5" w:semiHidden="1" w:unhideWhenUsed="1"/>
+    <w:lsdException w:name="index 6" w:semiHidden="1" w:unhideWhenUsed="1"/>
+    <w:lsdException w:name="index 7" w:semiHidden="1" w:unhideWhenUsed="1"/>
+    <w:lsdException w:name="index 8" w:semiHidden="1" w:unhideWhenUsed="1"/>
+    <w:lsdException w:name="index 9" w:semiHidden="1" w:unhideWhenUsed="1"/>
+    <w:lsdException w:name="toc 1" w:semiHidden="1" w:uiPriority="39" w:unhideWhenUsed="1"/>
+    <w:lsdException w:name="toc 2" w:semiHidden="1" w:uiPriority="39" w:unhideWhenUsed="1"/>
+    <w:lsdException w:name="toc 3" w:semiHidden="1" w:uiPriority="39" w:unhideWhenUsed="1"/>
+    <w:lsdException w:name="toc 4" w:semiHidden="1" w:uiPriority="39" w:unhideWhenUsed="1"/>
+    <w:lsdException w:name="toc 5" w:semiHidden="1" w:uiPriority="39" w:unhideWhenUsed="1"/>
+    <w:lsdException w:name="toc 6" w:semiHidden="1" w:uiPriority="39" w:unhideWhenUsed="1"/>
+    <w:lsdException w:name="toc 7" w:semiHidden="1" w:uiPriority="39" w:unhideWhenUsed="1"/>
+    <w:lsdException w:name="toc 8" w:semiHidden="1" w:uiPriority="39" w:unhideWhenUsed="1"/>
+    <w:lsdException w:name="toc 9" w:semiHidden="1" w:uiPriority="39" w:unhideWhenUsed="1"/>
+    <w:lsdException w:name="Normal Indent" w:semiHidden="1" w:unhideWhenUsed="1"/>
+    <w:lsdException w:name="footnote text" w:semiHidden="1" w:unhideWhenUsed="1"/>
+    <w:lsdException w:name="annotation text" w:semiHidden="1" w:unhideWhenUsed="1"/>
+    <w:lsdException w:name="header" w:semiHidden="1" w:unhideWhenUsed="1"/>
+    <w:lsdException w:name="footer" w:semiHidden="1" w:unhideWhenUsed="1"/>
+    <w:lsdException w:name="index heading" w:semiHidden="1" w:unhideWhenUsed="1"/>
+    <w:lsdException w:name="caption" w:semiHidden="1" w:uiPriority="35" w:unhideWhenUsed="1" w:qFormat="1"/>
+    <w:lsdException w:name="table of figures" w:semiHidden="1" w:unhideWhenUsed="1"/>
+    <w:lsdException w:name="envelope address" w:semiHidden="1" w:unhideWhenUsed="1"/>
+    <w:lsdException w:name="envelope return" w:semiHidden="1" w:unhideWhenUsed="1"/>
+    <w:lsdException w:name="footnote reference" w:semiHidden="1" w:unhideWhenUsed="1"/>
+    <w:lsdException w:name="annotation reference" w:semiHidden="1" w:unhideWhenUsed="1"/>
+    <w:lsdException w:name="line number" w:semiHidden="1" w:unhideWhenUsed="1"/>
+    <w:lsdException w:name="page number" w:semiHidden="1" w:unhideWhenUsed="1"/>
+    <w:lsdException w:name="endnote reference" w:semiHidden="1" w:unhideWhenUsed="1"/>
+    <w:lsdException w:name="endnote text" w:semiHidden="1" w:unhideWhenUsed="1"/>
+    <w:lsdException w:name="table of authorities" w:semiHidden="1" w:unhideWhenUsed="1"/>
+    <w:lsdException w:name="macro" w:semiHidden="1" w:unhideWhenUsed="1"/>
+    <w:lsdException w:name="toa heading" w:semiHidden="1" w:unhideWhenUsed="1"/>
+    <w:lsdException w:name="List" w:semiHidden="1" w:unhideWhenUsed="1"/>
+    <w:lsdException w:name="List Bullet" w:semiHidden="1" w:unhideWhenUsed="1"/>
+    <w:lsdException w:name="List Number" w:semiHidden="1" w:unhideWhenUsed="1"/>
+    <w:lsdException w:name="List 2" w:semiHidden="1" w:unhideWhenUsed="1"/>
+    <w:lsdException w:name="List 3" w:semiHidden="1" w:unhideWhenUsed="1"/>
+    <w:lsdException w:name="List 4" w:semiHidden="1" w:unhideWhenUsed="1"/>
+    <w:lsdException w:name="List 5" w:semiHidden="1" w:unhideWhenUsed="1"/>
+    <w:lsdException w:name="List Bullet 2" w:semiHidden="1" w:unhideWhenUsed="1"/>
+    <w:lsdException w:name="List Bullet 3" w:semiHidden="1" w:unhideWhenUsed="1"/>
+    <w:lsdException w:name="List Bullet 4" w:semiHidden="1" w:unhideWhenUsed="1"/>
+    <w:lsdException w:name="List Bullet 5" w:semiHidden="1" w:unhideWhenUsed="1"/>
+    <w:lsdException w:name="List Number 2" w:semiHidden="1" w:unhideWhenUsed="1"/>
+    <w:lsdException w:name="List Number 3" w:semiHidden="1" w:unhideWhenUsed="1"/>
+    <w:lsdException w:name="List Number 4" w:semiHidden="1" w:unhideWhenUsed="1"/>
+    <w:lsdException w:name="List Number 5" w:semiHidden="1" w:unhideWhenUsed="1"/>
+    <w:lsdException w:name="Title" w:uiPriority="10" w:qFormat="1"/>
+    <w:lsdException w:name="Closing" w:semiHidden="1" w:unhideWhenUsed="1"/>
+    <w:lsdException w:name="Signature" w:semiHidden="1" w:unhideWhenUsed="1"/>
+    <w:lsdException w:name="Default Paragraph Font" w:semiHidden="1" w:uiPriority="1" w:unhideWhenUsed="1"/>
+    <w:lsdException w:name="Body Text" w:semiHidden="1" w:unhideWhenUsed="1"/>
+    <w:lsdException w:name="Body Text Indent" w:semiHidden="1" w:unhideWhenUsed="1"/>
+    <w:lsdException w:name="List Continue" w:semiHidden="1" w:unhideWhenUsed="1"/>
+    <w:lsdException w:name="List Continue 2" w:semiHidden="1" w:unhideWhenUsed="1"/>
+    <w:lsdException w:name="List Continue 3" w:semiHidden="1" w:unhideWhenUsed="1"/>
+    <w:lsdException w:name="List Continue 4" w:semiHidden="1" w:unhideWhenUsed="1"/>
+    <w:lsdException w:name="List Continue 5" w:semiHidden="1" w:unhideWhenUsed="1"/>
+    <w:lsdException w:name="Message Header" w:semiHidden="1" w:unhideWhenUsed="1"/>
+    <w:lsdException w:name="Subtitle" w:uiPriority="11" w:qFormat="1"/>
+    <w:lsdException w:name="Salutation" w:semiHidden="1" w:unhideWhenUsed="1"/>
+    <w:lsdException w:name="Date" w:semiHidden="1" w:unhideWhenUsed="1"/>
+    <w:lsdException w:name="Body Text First Indent" w:semiHidden="1" w:unhideWhenUsed="1"/>
+    <w:lsdException w:name="Body Text First Indent 2" w:semiHidden="1" w:unhideWhenUsed="1"/>
+    <w:lsdException w:name="Note Heading" w:semiHidden="1" w:unhideWhenUsed="1"/>
+    <w:lsdException w:name="Body Text 2" w:semiHidden="1" w:unhideWhenUsed="1"/>
+    <w:lsdException w:name="Body Text 3" w:semiHidden="1" w:unhideWhenUsed="1"/>
+    <w:lsdException w:name="Body Text Indent 2" w:semiHidden="1" w:unhideWhenUsed="1"/>
+    <w:lsdException w:name="Body Text Indent 3" w:semiHidden="1" w:unhideWhenUsed="1"/>
+    <w:lsdException w:name="Block Text" w:semiHidden="1" w:unhideWhenUsed="1"/>
+    <w:lsdException w:name="Hyperlink" w:semiHidden="1" w:unhideWhenUsed="1"/>
+    <w:lsdException w:name="FollowedHyperlink" w:semiHidden="1" w:unhideWhenUsed="1"/>
+    <w:lsdException w:name="Strong" w:uiPriority="22" w:qFormat="1"/>
+    <w:lsdException w:name="Emphasis" w:uiPriority="20" w:qFormat="1"/>
+    <w:lsdException w:name="Document Map" w:semiHidden="1" w:unhideWhenUsed="1"/>
+    <w:lsdException w:name="Plain Text" w:semiHidden="1" w:unhideWhenUsed="1"/>
+    <w:lsdException w:name="E-mail Signature" w:semiHidden="1" w:unhideWhenUsed="1"/>
+    <w:lsdException w:name="HTML Top of Form" w:semiHidden="1" w:unhideWhenUsed="1"/>
+    <w:lsdException w:name="HTML Bottom of Form" w:semiHidden="1" w:unhideWhenUsed="1"/>
+    <w:lsdException w:name="Normal (Web)" w:semiHidden="1" w:unhideWhenUsed="1"/>
+    <w:lsdException w:name="HTML Acronym" w:semiHidden="1" w:unhideWhenUsed="1"/>
+    <w:lsdException w:name="HTML Address" w:semiHidden="1" w:unhideWhenUsed="1"/>
+    <w:lsdException w:name="HTML Cite" w:semiHidden="1" w:unhideWhenUsed="1"/>
+    <w:lsdException w:name="HTML Code" w:semiHidden="1" w:unhideWhenUsed="1"/>
+    <w:lsdException w:name="HTML Definition" w:semiHidden="1" w:unhideWhenUsed="1"/>
+    <w:lsdException w:name="HTML Keyboard" w:semiHidden="1" w:unhideWhenUsed="1"/>
+    <w:lsdException w:name="HTML Preformatted" w:semiHidden="1" w:unhideWhenUsed="1"/>
+    <w:lsdException w:name="HTML Sample" w:semiHidden="1" w:unhideWhenUsed="1"/>
+    <w:lsdException w:name="HTML Typewriter" w:semiHidden="1" w:unhideWhenUsed="1"/>
+    <w:lsdException w:name="HTML Variable" w:semiHidden="1" w:unhideWhenUsed="1"/>
+    <w:lsdException w:name="Normal Table" w:semiHidden="1" w:unhideWhenUsed="1"/>
+    <w:lsdException w:name="annotation subject" w:semiHidden="1" w:unhideWhenUsed="1"/>
+    <w:lsdException w:name="No List" w:semiHidden="1" w:unhideWhenUsed="1"/>
+    <w:lsdException w:name="Outline List 1" w:semiHidden="1" w:unhideWhenUsed="1"/>
+    <w:lsdException w:name="Outline List 2" w:semiHidden="1" w:unhideWhenUsed="1"/>
+    <w:lsdException w:name="Outline List 3" w:semiHidden="1" w:unhideWhenUsed="1"/>
+    <w:lsdException w:name="Table Simple 1" w:semiHidden="1" w:unhideWhenUsed="1"/>
+    <w:lsdException w:name="Table Simple 2" w:semiHidden="1" w:unhideWhenUsed="1"/>
+    <w:lsdException w:name="Table Simple 3" w:semiHidden="1" w:unhideWhenUsed="1"/>
+    <w:lsdException w:name="Table Classic 1" w:semiHidden="1" w:unhideWhenUsed="1"/>
+    <w:lsdException w:name="Table Classic 2" w:semiHidden="1" w:unhideWhenUsed="1"/>
+    <w:lsdException w:name="Table Classic 3" w:semiHidden="1" w:unhideWhenUsed="1"/>
+    <w:lsdException w:name="Table Classic 4" w:semiHidden="1" w:unhideWhenUsed="1"/>
+    <w:lsdException w:name="Table Colorful 1" w:semiHidden="1" w:unhideWhenUsed="1"/>
+    <w:lsdException w:name="Table Colorful 2" w:semiHidden="1" w:unhideWhenUsed="1"/>
+    <w:lsdException w:name="Table Colorful 3" w:semiHidden="1" w:unhideWhenUsed="1"/>
+    <w:lsdException w:name="Table Columns 1" w:semiHidden="1" w:unhideWhenUsed="1"/>
+    <w:lsdException w:name="Table Columns 2" w:semiHidden="1" w:unhideWhenUsed="1"/>
+    <w:lsdException w:name="Table Columns 3" w:semiHidden="1" w:unhideWhenUsed="1"/>
+    <w:lsdException w:name="Table Columns 4" w:semiHidden="1" w:unhideWhenUsed="1"/>
+    <w:lsdException w:name="Table Columns 5" w:semiHidden="1" w:unhideWhenUsed="1"/>
+    <w:lsdException w:name="Table Grid 1" w:semiHidden="1" w:unhideWhenUsed="1"/>
+    <w:lsdException w:name="Table Grid 2" w:semiHidden="1" w:unhideWhenUsed="1"/>
+    <w:lsdException w:name="Table Grid 3" w:semiHidden="1" w:unhideWhenUsed="1"/>
+    <w:lsdException w:name="Table Grid 4" w:semiHidden="1" w:unhideWhenUsed="1"/>
+    <w:lsdException w:name="Table Grid 5" w:semiHidden="1" w:unhideWhenUsed="1"/>
+    <w:lsdException w:name="Table Grid 6" w:semiHidden="1" w:unhideWhenUsed="1"/>
+    <w:lsdException w:name="Table Grid 7" w:semiHidden="1" w:unhideWhenUsed="1"/>
+    <w:lsdException w:name="Table Grid 8" w:semiHidden="1" w:unhideWhenUsed="1"/>
+    <w:lsdException w:name="Table List 1" w:semiHidden="1" w:unhideWhenUsed="1"/>
+    <w:lsdException w:name="Table List 2" w:semiHidden="1" w:unhideWhenUsed="1"/>
+    <w:lsdException w:name="Table List 3" w:semiHidden="1" w:unhideWhenUsed="1"/>
+    <w:lsdException w:name="Table List 4" w:semiHidden="1" w:unhideWhenUsed="1"/>
+    <w:lsdException w:name="Table List 5" w:semiHidden="1" w:unhideWhenUsed="1"/>
+    <w:lsdException w:name="Table List 6" w:semiHidden="1" w:unhideWhenUsed="1"/>
+    <w:lsdException w:name="Table List 7" w:semiHidden="1" w:unhideWhenUsed="1"/>
+    <w:lsdException w:name="Table List 8" w:semiHidden="1" w:unhideWhenUsed="1"/>
+    <w:lsdException w:name="Table 3D effects 1" w:semiHidden="1" w:unhideWhenUsed="1"/>
+    <w:lsdException w:name="Table 3D effects 2" w:semiHidden="1" w:unhideWhenUsed="1"/>
+    <w:lsdException w:name="Table 3D effects 3" w:semiHidden="1" w:unhideWhenUsed="1"/>
+    <w:lsdException w:name="Table Contemporary" w:semiHidden="1" w:unhideWhenUsed="1"/>
+    <w:lsdException w:name="Table Elegant" w:semiHidden="1" w:unhideWhenUsed="1"/>
+    <w:lsdException w:name="Table Professional" w:semiHidden="1" w:unhideWhenUsed="1"/>
+    <w:lsdException w:name="Table Subtle 1" w:semiHidden="1" w:unhideWhenUsed="1"/>
+    <w:lsdException w:name="Table Subtle 2" w:semiHidden="1" w:unhideWhenUsed="1"/>
+    <w:lsdException w:name="Table Web 1" w:semiHidden="1" w:unhideWhenUsed="1"/>
+    <w:lsdException w:name="Table Web 2" w:semiHidden="1" w:unhideWhenUsed="1"/>
+    <w:lsdException w:name="Table Web 3" w:semiHidden="1" w:unhideWhenUsed="1"/>
+    <w:lsdException w:name="Balloon Text" w:semiHidden="1" w:unhideWhenUsed="1"/>
+    <w:lsdException w:name="Table Grid" w:uiPriority="59"/>
+    <w:lsdException w:name="Table Theme" w:semiHidden="1" w:unhideWhenUsed="1"/>
+    <w:lsdException w:name="Note Level 1" w:semiHidden="1" w:unhideWhenUsed="1"/>
+    <w:lsdException w:name="Note Level 2" w:semiHidden="1" w:unhideWhenUsed="1"/>
+    <w:lsdException w:name="Note Level 3" w:semiHidden="1" w:unhideWhenUsed="1"/>
+    <w:lsdException w:name="Note Level 4" w:semiHidden="1" w:unhideWhenUsed="1"/>
+    <w:lsdException w:name="Note Level 5" w:semiHidden="1" w:unhideWhenUsed="1"/>
+    <w:lsdException w:name="Note Level 6" w:semiHidden="1" w:unhideWhenUsed="1"/>
+    <w:lsdException w:name="Note Level 7" w:semiHidden="1" w:unhideWhenUsed="1"/>
+    <w:lsdException w:name="Note Level 8" w:semiHidden="1" w:unhideWhenUsed="1"/>
+    <w:lsdException w:name="Note Level 9" w:semiHidden="1" w:unhideWhenUsed="1"/>
+    <w:lsdException w:name="Placeholder Text" w:semiHidden="1"/>
+    <w:lsdException w:name="No Spacing" w:uiPriority="1" w:qFormat="1"/>
+    <w:lsdException w:name="Light Shading" w:uiPriority="60"/>
+    <w:lsdException w:name="Light List" w:uiPriority="61"/>
+    <w:lsdException w:name="Light Grid" w:uiPriority="62"/>
+    <w:lsdException w:name="Medium Shading 1" w:uiPriority="63"/>
+    <w:lsdException w:name="Medium Shading 2" w:uiPriority="64"/>
+    <w:lsdException w:name="Medium List 1" w:uiPriority="65"/>
+    <w:lsdException w:name="Medium List 2" w:uiPriority="66"/>
+    <w:lsdException w:name="Medium Grid 1" w:uiPriority="67"/>
+    <w:lsdException w:name="Medium Grid 2" w:uiPriority="68"/>
+    <w:lsdException w:name="Medium Grid 3" w:uiPriority="69"/>
+    <w:lsdException w:name="Dark List" w:uiPriority="70"/>
+    <w:lsdException w:name="Colorful Shading" w:uiPriority="71"/>
+    <w:lsdException w:name="Colorful List" w:uiPriority="72"/>
+    <w:lsdException w:name="Colorful Grid" w:uiPriority="73"/>
+    <w:lsdException w:name="Light Shading Accent 1" w:uiPriority="60"/>
+    <w:lsdException w:name="Light List Accent 1" w:uiPriority="61"/>
+    <w:lsdException w:name="Light Grid Accent 1" w:uiPriority="62"/>
+    <w:lsdException w:name="Medium Shading 1 Accent 1" w:uiPriority="63"/>
+    <w:lsdException w:name="Medium Shading 2 Accent 1" w:uiPriority="64"/>
+    <w:lsdException w:name="Medium List 1 Accent 1" w:uiPriority="65"/>
+    <w:lsdException w:name="Revision" w:semiHidden="1"/>
+    <w:lsdException w:name="List Paragraph" w:uiPriority="34" w:qFormat="1"/>
+    <w:lsdException w:name="Quote" w:uiPriority="29" w:qFormat="1"/>
+    <w:lsdException w:name="Intense Quote" w:uiPriority="30" w:qFormat="1"/>
+    <w:lsdException w:name="Medium List 2 Accent 1" w:uiPriority="66"/>
+    <w:lsdException w:name="Medium Grid 1 Accent 1" w:uiPriority="67"/>
+    <w:lsdException w:name="Medium Grid 2 Accent 1" w:uiPriority="68"/>
+    <w:lsdException w:name="Medium Grid 3 Accent 1" w:uiPriority="69"/>
+    <w:lsdException w:name="Dark List Accent 1" w:uiPriority="70"/>
+    <w:lsdException w:name="Colorful Shading Accent 1" w:uiPriority="71"/>
+    <w:lsdException w:name="Colorful List Accent 1" w:uiPriority="72"/>
+    <w:lsdException w:name="Colorful Grid Accent 1" w:uiPriority="73"/>
+    <w:lsdException w:name="Light Shading Accent 2" w:uiPriority="60"/>
+    <w:lsdException w:name="Light List Accent 2" w:uiPriority="61"/>
+    <w:lsdException w:name="Light Grid Accent 2" w:uiPriority="62"/>
+    <w:lsdException w:name="Medium Shading 1 Accent 2" w:uiPriority="63"/>
+    <w:lsdException w:name="Medium Shading 2 Accent 2" w:uiPriority="64"/>
+    <w:lsdException w:name="Medium List 1 Accent 2" w:uiPriority="65"/>
+    <w:lsdException w:name="Medium List 2 Accent 2" w:uiPriority="66"/>
+    <w:lsdException w:name="Medium Grid 1 Accent 2" w:uiPriority="67"/>
+    <w:lsdException w:name="Medium Grid 2 Accent 2" w:uiPriority="68"/>
+    <w:lsdException w:name="Medium Grid 3 Accent 2" w:uiPriority="69"/>
+    <w:lsdException w:name="Dark List Accent 2" w:uiPriority="70"/>
+    <w:lsdException w:name="Colorful Shading Accent 2" w:uiPriority="71"/>
+    <w:lsdException w:name="Colorful List Accent 2" w:uiPriority="72"/>
+    <w:lsdException w:name="Colorful Grid Accent 2" w:uiPriority="73"/>
+    <w:lsdException w:name="Light Shading Accent 3" w:uiPriority="60"/>
+    <w:lsdException w:name="Light List Accent 3" w:uiPriority="61"/>
+    <w:lsdException w:name="Light Grid Accent 3" w:uiPriority="62"/>
+    <w:lsdException w:name="Medium Shading 1 Accent 3" w:uiPriority="63"/>
+    <w:lsdException w:name="Medium Shading 2 Accent 3" w:uiPriority="64"/>
+    <w:lsdException w:name="Medium List 1 Accent 3" w:uiPriority="65"/>
+    <w:lsdException w:name="Medium List 2 Accent 3" w:uiPriority="66"/>
+    <w:lsdException w:name="Medium Grid 1 Accent 3" w:uiPriority="67"/>
+    <w:lsdException w:name="Medium Grid 2 Accent 3" w:uiPriority="68"/>
+    <w:lsdException w:name="Medium Grid 3 Accent 3" w:uiPriority="69"/>
+    <w:lsdException w:name="Dark List Accent 3" w:uiPriority="70"/>
+    <w:lsdException w:name="Colorful Shading Accent 3" w:uiPriority="71"/>
+    <w:lsdException w:name="Colorful List Accent 3" w:uiPriority="72"/>
+    <w:lsdException w:name="Colorful Grid Accent 3" w:uiPriority="73"/>
+    <w:lsdException w:name="Light Shading Accent 4" w:uiPriority="60"/>
+    <w:lsdException w:name="Light List Accent 4" w:uiPriority="61"/>
+    <w:lsdException w:name="Light Grid Accent 4" w:uiPriority="62"/>
+    <w:lsdException w:name="Medium Shading 1 Accent 4" w:uiPriority="63"/>
+    <w:lsdException w:name="Medium Shading 2 Accent 4" w:uiPriority="64"/>
+    <w:lsdException w:name="Medium List 1 Accent 4" w:uiPriority="65"/>
+    <w:lsdException w:name="Medium List 2 Accent 4" w:uiPriority="66"/>
+    <w:lsdException w:name="Medium Grid 1 Accent 4" w:uiPriority="67"/>
+    <w:lsdException w:name="Medium Grid 2 Accent 4" w:uiPriority="68"/>
+    <w:lsdException w:name="Medium Grid 3 Accent 4" w:uiPriority="69"/>
+    <w:lsdException w:name="Dark List Accent 4" w:uiPriority="70"/>
+    <w:lsdException w:name="Colorful Shading Accent 4" w:uiPriority="71"/>
+    <w:lsdException w:name="Colorful List Accent 4" w:uiPriority="72"/>
+    <w:lsdException w:name="Colorful Grid Accent 4" w:uiPriority="73"/>
+    <w:lsdException w:name="Light Shading Accent 5" w:uiPriority="60"/>
+    <w:lsdException w:name="Light List Accent 5" w:uiPriority="61"/>
+    <w:lsdException w:name="Light Grid Accent 5" w:uiPriority="62"/>
+    <w:lsdException w:name="Medium Shading 1 Accent 5" w:uiPriority="63"/>
+    <w:lsdException w:name="Medium Shading 2 Accent 5" w:uiPriority="64"/>
+    <w:lsdException w:name="Medium List 1 Accent 5" w:uiPriority="65"/>
+    <w:lsdException w:name="Medium List 2 Accent 5" w:uiPriority="66"/>
+    <w:lsdException w:name="Medium Grid 1 Accent 5" w:uiPriority="67"/>
+    <w:lsdException w:name="Medium Grid 2 Accent 5" w:uiPriority="68"/>
+    <w:lsdException w:name="Medium Grid 3 Accent 5" w:uiPriority="69"/>
+    <w:lsdException w:name="Dark List Accent 5" w:uiPriority="70"/>
+    <w:lsdException w:name="Colorful Shading Accent 5" w:uiPriority="71"/>
+    <w:lsdException w:name="Colorful List Accent 5" w:uiPriority="72"/>
+    <w:lsdException w:name="Colorful Grid Accent 5" w:uiPriority="73"/>
+    <w:lsdException w:name="Light Shading Accent 6" w:uiPriority="60"/>
+    <w:lsdException w:name="Light List Accent 6" w:uiPriority="61"/>
+    <w:lsdException w:name="Light Grid Accent 6" w:uiPriority="62"/>
+    <w:lsdException w:name="Medium Shading 1 Accent 6" w:uiPriority="63"/>
+    <w:lsdException w:name="Medium Shading 2 Accent 6" w:uiPriority="64"/>
+    <w:lsdException w:name="Medium List 1 Accent 6" w:uiPriority="65"/>
+    <w:lsdException w:name="Medium List 2 Accent 6" w:uiPriority="66"/>
+    <w:lsdException w:name="Medium Grid 1 Accent 6" w:uiPriority="67"/>
+    <w:lsdException w:name="Medium Grid 2 Accent 6" w:uiPriority="68"/>
+    <w:lsdException w:name="Medium Grid 3 Accent 6" w:uiPriority="69"/>
+    <w:lsdException w:name="Dark List Accent 6" w:uiPriority="70"/>
+    <w:lsdException w:name="Colorful Shading Accent 6" w:uiPriority="71"/>
+    <w:lsdException w:name="Colorful List Accent 6" w:uiPriority="72"/>
+    <w:lsdException w:name="Colorful Grid Accent 6" w:uiPriority="73"/>
+    <w:lsdException w:name="Subtle Emphasis" w:uiPriority="19" w:qFormat="1"/>
+    <w:lsdException w:name="Intense Emphasis" w:uiPriority="21" w:qFormat="1"/>
+    <w:lsdException w:name="Subtle Reference" w:uiPriority="31" w:qFormat="1"/>
+    <w:lsdException w:name="Intense Reference" w:uiPriority="32" w:qFormat="1"/>
+    <w:lsdException w:name="Book Title" w:uiPriority="33" w:qFormat="1"/>
+    <w:lsdException w:name="Bibliography" w:semiHidden="1" w:uiPriority="37" w:unhideWhenUsed="1"/>
+    <w:lsdException w:name="TOC Heading" w:semiHidden="1" w:uiPriority="39" w:unhideWhenUsed="1" w:qFormat="1"/>
+    <w:lsdException w:name="Plain Table 1" w:uiPriority="41"/>
+    <w:lsdException w:name="Plain Table 2" w:uiPriority="42"/>
+    <w:lsdException w:name="Plain Table 3" w:uiPriority="43"/>
+    <w:lsdException w:name="Plain Table 4" w:uiPriority="44"/>
+    <w:lsdException w:name="Plain Table 5" w:uiPriority="45"/>
+    <w:lsdException w:name="Grid Table Light" w:uiPriority="40"/>
+    <w:lsdException w:name="Grid Table 1 Light" w:uiPriority="46"/>
+    <w:lsdException w:name="Grid Table 2" w:uiPriority="47"/>
+    <w:lsdException w:name="Grid Table 3" w:uiPriority="48"/>
+    <w:lsdException w:name="Grid Table 4" w:uiPriority="49"/>
+    <w:lsdException w:name="Grid Table 5 Dark" w:uiPriority="50"/>
+    <w:lsdException w:name="Grid Table 6 Colorful" w:uiPriority="51"/>
+    <w:lsdException w:name="Grid Table 7 Colorful" w:uiPriority="52"/>
+    <w:lsdException w:name="Grid Table 1 Light Accent 1" w:uiPriority="46"/>
+    <w:lsdException w:name="Grid Table 2 Accent 1" w:uiPriority="47"/>
+    <w:lsdException w:name="Grid Table 3 Accent 1" w:uiPriority="48"/>
+    <w:lsdException w:name="Grid Table 4 Accent 1" w:uiPriority="49"/>
+    <w:lsdException w:name="Grid Table 5 Dark Accent 1" w:uiPriority="50"/>
+    <w:lsdException w:name="Grid Table 6 Colorful Accent 1" w:uiPriority="51"/>
+    <w:lsdException w:name="Grid Table 7 Colorful Accent 1" w:uiPriority="52"/>
+    <w:lsdException w:name="Grid Table 1 Light Accent 2" w:uiPriority="46"/>
+    <w:lsdException w:name="Grid Table 2 Accent 2" w:uiPriority="47"/>
+    <w:lsdException w:name="Grid Table 3 Accent 2" w:uiPriority="48"/>
+    <w:lsdException w:name="Grid Table 4 Accent 2" w:uiPriority="49"/>
+    <w:lsdException w:name="Grid Table 5 Dark Accent 2" w:uiPriority="50"/>
+    <w:lsdException w:name="Grid Table 6 Colorful Accent 2" w:uiPriority="51"/>
+    <w:lsdException w:name="Grid Table 7 Colorful Accent 2" w:uiPriority="52"/>
+    <w:lsdException w:name="Grid Table 1 Light Accent 3" w:uiPriority="46"/>
+    <w:lsdException w:name="Grid Table 2 Accent 3" w:uiPriority="47"/>
+    <w:lsdException w:name="Grid Table 3 Accent 3" w:uiPriority="48"/>
+    <w:lsdException w:name="Grid Table 4 Accent 3" w:uiPriority="49"/>
+    <w:lsdException w:name="Grid Table 5 Dark Accent 3" w:uiPriority="50"/>
+    <w:lsdException w:name="Grid Table 6 Colorful Accent 3" w:uiPriority="51"/>
+    <w:lsdException w:name="Grid Table 7 Colorful Accent 3" w:uiPriority="52"/>
+    <w:lsdException w:name="Grid Table 1 Light Accent 4" w:uiPriority="46"/>
+    <w:lsdException w:name="Grid Table 2 Accent 4" w:uiPriority="47"/>
+    <w:lsdException w:name="Grid Table 3 Accent 4" w:uiPriority="48"/>
+    <w:lsdException w:name="Grid Table 4 Accent 4" w:uiPriority="49"/>
+    <w:lsdException w:name="Grid Table 5 Dark Accent 4" w:uiPriority="50"/>
+    <w:lsdException w:name="Grid Table 6 Colorful Accent 4" w:uiPriority="51"/>
+    <w:lsdException w:name="Grid Table 7 Colorful Accent 4" w:uiPriority="52"/>
+    <w:lsdException w:name="Grid Table 1 Light Accent 5" w:uiPriority="46"/>
+    <w:lsdException w:name="Grid Table 2 Accent 5" w:uiPriority="47"/>
+    <w:lsdException w:name="Grid Table 3 Accent 5" w:uiPriority="48"/>
+    <w:lsdException w:name="Grid Table 4 Accent 5" w:uiPriority="49"/>
+    <w:lsdException w:name="Grid Table 5 Dark Accent 5" w:uiPriority="50"/>
+    <w:lsdException w:name="Grid Table 6 Colorful Accent 5" w:uiPriority="51"/>
+    <w:lsdException w:name="Grid Table 7 Colorful Accent 5" w:uiPriority="52"/>
+    <w:lsdException w:name="Grid Table 1 Light Accent 6" w:uiPriority="46"/>
+    <w:lsdException w:name="Grid Table 2 Accent 6" w:uiPriority="47"/>
+    <w:lsdException w:name="Grid Table 3 Accent 6" w:uiPriority="48"/>
+    <w:lsdException w:name="Grid Table 4 Accent 6" w:uiPriority="49"/>
+    <w:lsdException w:name="Grid Table 5 Dark Accent 6" w:uiPriority="50"/>
+    <w:lsdException w:name="Grid Table 6 Colorful Accent 6" w:uiPriority="51"/>
+    <w:lsdException w:name="Grid Table 7 Colorful Accent 6" w:uiPriority="52"/>
+    <w:lsdException w:name="List Table 1 Light" w:uiPriority="46"/>
+    <w:lsdException w:name="List Table 2" w:uiPriority="47"/>
+    <w:lsdException w:name="List Table 3" w:uiPriority="48"/>
+    <w:lsdException w:name="List Table 4" w:uiPriority="49"/>
+    <w:lsdException w:name="List Table 5 Dark" w:uiPriority="50"/>
+    <w:lsdException w:name="List Table 6 Colorful" w:uiPriority="51"/>
+    <w:lsdException w:name="List Table 7 Colorful" w:uiPriority="52"/>
+    <w:lsdException w:name="List Table 1 Light Accent 1" w:uiPriority="46"/>
+    <w:lsdException w:name="List Table 2 Accent 1" w:uiPriority="47"/>
+    <w:lsdException w:name="List Table 3 Accent 1" w:uiPriority="48"/>
+    <w:lsdException w:name="List Table 4 Accent 1" w:uiPriority="49"/>
+    <w:lsdException w:name="List Table 5 Dark Accent 1" w:uiPriority="50"/>
+    <w:lsdException w:name="List Table 6 Colorful Accent 1" w:uiPriority="51"/>
+    <w:lsdException w:name="List Table 7 Colorful Accent 1" w:uiPriority="52"/>
+    <w:lsdException w:name="List Table 1 Light Accent 2" w:uiPriority="46"/>
+    <w:lsdException w:name="List Table 2 Accent 2" w:uiPriority="47"/>
+    <w:lsdException w:name="List Table 3 Accent 2" w:uiPriority="48"/>
+    <w:lsdException w:name="List Table 4 Accent 2" w:uiPriority="49"/>
+    <w:lsdException w:name="List Table 5 Dark Accent 2" w:uiPriority="50"/>
+    <w:lsdException w:name="List Table 6 Colorful Accent 2" w:uiPriority="51"/>
+    <w:lsdException w:name="List Table 7 Colorful Accent 2" w:uiPriority="52"/>
+    <w:lsdException w:name="List Table 1 Light Accent 3" w:uiPriority="46"/>
+    <w:lsdException w:name="List Table 2 Accent 3" w:uiPriority="47"/>
+    <w:lsdException w:name="List Table 3 Accent 3" w:uiPriority="48"/>
+    <w:lsdException w:name="List Table 4 Accent 3" w:uiPriority="49"/>
+    <w:lsdException w:name="List Table 5 Dark Accent 3" w:uiPriority="50"/>
+    <w:lsdException w:name="List Table 6 Colorful Accent 3" w:uiPriority="51"/>
+    <w:lsdException w:name="List Table 7 Colorful Accent 3" w:uiPriority="52"/>
+    <w:lsdException w:name="List Table 1 Light Accent 4" w:uiPriority="46"/>
+    <w:lsdException w:name="List Table 2 Accent 4" w:uiPriority="47"/>
+    <w:lsdException w:name="List Table 3 Accent 4" w:uiPriority="48"/>
+    <w:lsdException w:name="List Table 4 Accent 4" w:uiPriority="49"/>
+    <w:lsdException w:name="List Table 5 Dark Accent 4" w:uiPriority="50"/>
+    <w:lsdException w:name="List Table 6 Colorful Accent 4" w:uiPriority="51"/>
+    <w:lsdException w:name="List Table 7 Colorful Accent 4" w:uiPriority="52"/>
+    <w:lsdException w:name="List Table 1 Light Accent 5" w:uiPriority="46"/>
+    <w:lsdException w:name="List Table 2 Accent 5" w:uiPriority="47"/>
+    <w:lsdException w:name="List Table 3 Accent 5" w:uiPriority="48"/>
+    <w:lsdException w:name="List Table 4 Accent 5" w:uiPriority="49"/>
+    <w:lsdException w:name="List Table 5 Dark Accent 5" w:uiPriority="50"/>
+    <w:lsdException w:name="List Table 6 Colorful Accent 5" w:uiPriority="51"/>
+    <w:lsdException w:name="List Table 7 Colorful Accent 5" w:uiPriority="52"/>
+    <w:lsdException w:name="List Table 1 Light Accent 6" w:uiPriority="46"/>
+    <w:lsdException w:name="List Table 2 Accent 6" w:uiPriority="47"/>
+    <w:lsdException w:name="List Table 3 Accent 6" w:uiPriority="48"/>
+    <w:lsdException w:name="List Table 4 Accent 6" w:uiPriority="49"/>
+    <w:lsdException w:name="List Table 5 Dark Accent 6" w:uiPriority="50"/>
+    <w:lsdException w:name="List Table 6 Colorful Accent 6" w:uiPriority="51"/>
+    <w:lsdException w:name="List Table 7 Colorful Accent 6" w:uiPriority="52"/>
+    <w:lsdException w:name="Mention" w:semiHidden="1" w:unhideWhenUsed="1"/>
+    <w:lsdException w:name="Smart Hyperlink" w:semiHidden="1" w:unhideWhenUsed="1"/>
   </w:latentStyles>
   <w:style w:type="paragraph" w:default="1" w:styleId="Normal">
     <w:name w:val="Normal"/>

</xml_diff>